<commit_message>
Update code and doc
</commit_message>
<xml_diff>
--- a/doc/Relazione.docx
+++ b/doc/Relazione.docx
@@ -220,38 +220,40 @@
           <w:rStyle w:val="fontstyle01"/>
           <w:rFonts w:ascii="Times New Roman" w:hAnsi="Times New Roman" w:cs="Times New Roman"/>
         </w:rPr>
-        <w:t xml:space="preserve"> </w:t>
-      </w:r>
-      <w:proofErr w:type="spellStart"/>
+        <w:t xml:space="preserve"> Borqal </w:t>
+      </w:r>
       <w:r>
         <w:rPr>
           <w:rStyle w:val="fontstyle01"/>
           <w:rFonts w:ascii="Times New Roman" w:hAnsi="Times New Roman" w:cs="Times New Roman"/>
         </w:rPr>
-        <w:t>Borqal</w:t>
-      </w:r>
-      <w:proofErr w:type="spellEnd"/>
+        <w:t>- 1</w:t>
+      </w:r>
       <w:r>
         <w:rPr>
           <w:rStyle w:val="fontstyle01"/>
           <w:rFonts w:ascii="Times New Roman" w:hAnsi="Times New Roman" w:cs="Times New Roman"/>
         </w:rPr>
-        <w:t xml:space="preserve"> </w:t>
-      </w:r>
-      <w:r>
+        <w:t>073928</w:t>
+      </w:r>
+    </w:p>
+    <w:p>
+      <w:pPr>
+        <w:jc w:val="center"/>
         <w:rPr>
           <w:rStyle w:val="fontstyle01"/>
           <w:rFonts w:ascii="Times New Roman" w:hAnsi="Times New Roman" w:cs="Times New Roman"/>
         </w:rPr>
-        <w:t>- 1</w:t>
-      </w:r>
-      <w:r>
+      </w:pPr>
+    </w:p>
+    <w:p>
+      <w:pPr>
+        <w:jc w:val="center"/>
         <w:rPr>
           <w:rStyle w:val="fontstyle01"/>
           <w:rFonts w:ascii="Times New Roman" w:hAnsi="Times New Roman" w:cs="Times New Roman"/>
         </w:rPr>
-        <w:t>073928</w:t>
-      </w:r>
+      </w:pPr>
     </w:p>
     <w:p>
       <w:pPr>
@@ -300,12 +302,55 @@
     </w:p>
     <w:p>
       <w:pPr>
+        <w:rPr>
+          <w:rStyle w:val="fontstyle01"/>
+          <w:rFonts w:ascii="Times New Roman" w:hAnsi="Times New Roman" w:cs="Times New Roman"/>
+        </w:rPr>
+      </w:pPr>
+      <w:r>
+        <w:rPr>
+          <w:rStyle w:val="fontstyle01"/>
+          <w:rFonts w:ascii="Times New Roman" w:hAnsi="Times New Roman" w:cs="Times New Roman"/>
+        </w:rPr>
+        <w:tab/>
+      </w:r>
+      <w:r>
+        <w:rPr>
+          <w:rStyle w:val="fontstyle01"/>
+          <w:rFonts w:ascii="Times New Roman" w:hAnsi="Times New Roman" w:cs="Times New Roman"/>
+        </w:rPr>
+        <w:tab/>
+      </w:r>
+      <w:r>
+        <w:rPr>
+          <w:rStyle w:val="fontstyle01"/>
+          <w:rFonts w:ascii="Times New Roman" w:hAnsi="Times New Roman" w:cs="Times New Roman"/>
+        </w:rPr>
+        <w:tab/>
+      </w:r>
+      <w:r>
+        <w:rPr>
+          <w:rStyle w:val="fontstyle01"/>
+          <w:rFonts w:ascii="Times New Roman" w:hAnsi="Times New Roman" w:cs="Times New Roman"/>
+        </w:rPr>
+        <w:tab/>
+      </w:r>
+    </w:p>
+    <w:p>
+      <w:pPr>
         <w:jc w:val="center"/>
         <w:rPr>
           <w:rStyle w:val="fontstyle01"/>
           <w:rFonts w:ascii="Times New Roman" w:hAnsi="Times New Roman" w:cs="Times New Roman"/>
         </w:rPr>
       </w:pPr>
+      <w:r>
+        <w:rPr>
+          <w:rStyle w:val="fontstyle01"/>
+          <w:rFonts w:ascii="Times New Roman" w:hAnsi="Times New Roman" w:cs="Times New Roman"/>
+        </w:rPr>
+        <w:t>Università degli Studi di Bergamo</w:t>
+      </w:r>
     </w:p>
     <w:p>
       <w:pPr>
@@ -315,119 +360,44 @@
           <w:rFonts w:ascii="Times New Roman" w:hAnsi="Times New Roman" w:cs="Times New Roman"/>
         </w:rPr>
       </w:pPr>
-    </w:p>
-    <w:p>
-      <w:pPr>
+      <w:r>
         <w:rPr>
           <w:rStyle w:val="fontstyle01"/>
           <w:rFonts w:ascii="Times New Roman" w:hAnsi="Times New Roman" w:cs="Times New Roman"/>
         </w:rPr>
-      </w:pPr>
-      <w:r>
+        <w:t>Laurea Magistrale in Ingegneria Informatica</w:t>
+      </w:r>
+    </w:p>
+    <w:p>
+      <w:pPr>
+        <w:jc w:val="center"/>
         <w:rPr>
           <w:rStyle w:val="fontstyle01"/>
           <w:rFonts w:ascii="Times New Roman" w:hAnsi="Times New Roman" w:cs="Times New Roman"/>
         </w:rPr>
-        <w:tab/>
-      </w:r>
+      </w:pPr>
       <w:r>
         <w:rPr>
           <w:rStyle w:val="fontstyle01"/>
           <w:rFonts w:ascii="Times New Roman" w:hAnsi="Times New Roman" w:cs="Times New Roman"/>
         </w:rPr>
-        <w:tab/>
-      </w:r>
-      <w:r>
+        <w:t>Corso di Reti di Telecomunicazioni</w:t>
+      </w:r>
+    </w:p>
+    <w:p>
+      <w:pPr>
+        <w:jc w:val="center"/>
         <w:rPr>
           <w:rStyle w:val="fontstyle01"/>
           <w:rFonts w:ascii="Times New Roman" w:hAnsi="Times New Roman" w:cs="Times New Roman"/>
         </w:rPr>
-        <w:tab/>
-      </w:r>
+      </w:pPr>
       <w:r>
         <w:rPr>
           <w:rStyle w:val="fontstyle01"/>
           <w:rFonts w:ascii="Times New Roman" w:hAnsi="Times New Roman" w:cs="Times New Roman"/>
         </w:rPr>
-        <w:tab/>
-      </w:r>
-    </w:p>
-    <w:p>
-      <w:pPr>
-        <w:jc w:val="center"/>
-        <w:rPr>
-          <w:rStyle w:val="fontstyle01"/>
-          <w:rFonts w:ascii="Times New Roman" w:hAnsi="Times New Roman" w:cs="Times New Roman"/>
-        </w:rPr>
-      </w:pPr>
-      <w:r>
-        <w:rPr>
-          <w:rStyle w:val="fontstyle01"/>
-          <w:rFonts w:ascii="Times New Roman" w:hAnsi="Times New Roman" w:cs="Times New Roman"/>
-        </w:rPr>
-        <w:t>Università degli Studi di Bergamo</w:t>
-      </w:r>
-    </w:p>
-    <w:p>
-      <w:pPr>
-        <w:jc w:val="center"/>
-        <w:rPr>
-          <w:rStyle w:val="fontstyle01"/>
-          <w:rFonts w:ascii="Times New Roman" w:hAnsi="Times New Roman" w:cs="Times New Roman"/>
-        </w:rPr>
-      </w:pPr>
-      <w:r>
-        <w:rPr>
-          <w:rStyle w:val="fontstyle01"/>
-          <w:rFonts w:ascii="Times New Roman" w:hAnsi="Times New Roman" w:cs="Times New Roman"/>
-        </w:rPr>
-        <w:t>Laurea Magistrale in Ingegneria Informatica</w:t>
-      </w:r>
-    </w:p>
-    <w:p>
-      <w:pPr>
-        <w:jc w:val="center"/>
-        <w:rPr>
-          <w:rStyle w:val="fontstyle01"/>
-          <w:rFonts w:ascii="Times New Roman" w:hAnsi="Times New Roman" w:cs="Times New Roman"/>
-        </w:rPr>
-      </w:pPr>
-      <w:r>
-        <w:rPr>
-          <w:rStyle w:val="fontstyle01"/>
-          <w:rFonts w:ascii="Times New Roman" w:hAnsi="Times New Roman" w:cs="Times New Roman"/>
-        </w:rPr>
-        <w:t xml:space="preserve">Corso di </w:t>
-      </w:r>
-      <w:r>
-        <w:rPr>
-          <w:rStyle w:val="fontstyle01"/>
-          <w:rFonts w:ascii="Times New Roman" w:hAnsi="Times New Roman" w:cs="Times New Roman"/>
-        </w:rPr>
-        <w:t>Reti di Telecomunicazioni</w:t>
-      </w:r>
-    </w:p>
-    <w:p>
-      <w:pPr>
-        <w:jc w:val="center"/>
-        <w:rPr>
-          <w:rStyle w:val="fontstyle01"/>
-          <w:rFonts w:ascii="Times New Roman" w:hAnsi="Times New Roman" w:cs="Times New Roman"/>
-        </w:rPr>
-      </w:pPr>
-      <w:r>
-        <w:rPr>
-          <w:rStyle w:val="fontstyle01"/>
-          <w:rFonts w:ascii="Times New Roman" w:hAnsi="Times New Roman" w:cs="Times New Roman"/>
-        </w:rPr>
-        <w:t xml:space="preserve">Prof. </w:t>
-      </w:r>
-      <w:r>
-        <w:rPr>
-          <w:rStyle w:val="fontstyle01"/>
-          <w:rFonts w:ascii="Times New Roman" w:hAnsi="Times New Roman" w:cs="Times New Roman"/>
-        </w:rPr>
-        <w:t>Fabio Martignon</w:t>
+        <w:t>Prof. Fabio Martignon</w:t>
       </w:r>
     </w:p>
     <w:p>
@@ -501,7 +471,7 @@
         </w:p>
         <w:p>
           <w:pPr>
-            <w:pStyle w:val="Sommario2"/>
+            <w:pStyle w:val="Sommario1"/>
             <w:tabs>
               <w:tab w:val="right" w:leader="dot" w:pos="9628"/>
             </w:tabs>
@@ -523,7 +493,7 @@
           <w:r>
             <w:fldChar w:fldCharType="separate"/>
           </w:r>
-          <w:hyperlink w:anchor="_Toc199336792" w:history="1">
+          <w:hyperlink w:anchor="_Toc199377817" w:history="1">
             <w:r>
               <w:rPr>
                 <w:rStyle w:val="Collegamentoipertestuale"/>
@@ -532,7 +502,7 @@
                 <w:bCs/>
                 <w:noProof/>
               </w:rPr>
-              <w:t>Consegna</w:t>
+              <w:t>Obiettivo</w:t>
             </w:r>
             <w:r>
               <w:rPr>
@@ -553,83 +523,7 @@
                 <w:noProof/>
                 <w:webHidden/>
               </w:rPr>
-              <w:instrText xml:space="preserve"> PAGEREF _Toc199336792 \h </w:instrText>
-            </w:r>
-            <w:r>
-              <w:rPr>
-                <w:noProof/>
-                <w:webHidden/>
-              </w:rPr>
-            </w:r>
-            <w:r>
-              <w:rPr>
-                <w:noProof/>
-                <w:webHidden/>
-              </w:rPr>
-              <w:fldChar w:fldCharType="separate"/>
-            </w:r>
-            <w:r>
-              <w:rPr>
-                <w:noProof/>
-                <w:webHidden/>
-              </w:rPr>
-              <w:t>3</w:t>
-            </w:r>
-            <w:r>
-              <w:rPr>
-                <w:noProof/>
-                <w:webHidden/>
-              </w:rPr>
-              <w:fldChar w:fldCharType="end"/>
-            </w:r>
-          </w:hyperlink>
-        </w:p>
-        <w:p>
-          <w:pPr>
-            <w:pStyle w:val="Sommario2"/>
-            <w:tabs>
-              <w:tab w:val="right" w:leader="dot" w:pos="9628"/>
-            </w:tabs>
-            <w:rPr>
-              <w:rFonts w:cstheme="minorBidi"/>
-              <w:noProof/>
-              <w:kern w:val="2"/>
-              <w:sz w:val="24"/>
-              <w:szCs w:val="24"/>
-              <w14:ligatures w14:val="standardContextual"/>
-            </w:rPr>
-          </w:pPr>
-          <w:hyperlink w:anchor="_Toc199336793" w:history="1">
-            <w:r>
-              <w:rPr>
-                <w:rStyle w:val="Collegamentoipertestuale"/>
-                <w:rFonts w:ascii="Times New Roman" w:hAnsi="Times New Roman"/>
-                <w:b/>
-                <w:bCs/>
-                <w:noProof/>
-              </w:rPr>
-              <w:t>Stop &amp; Wait</w:t>
-            </w:r>
-            <w:r>
-              <w:rPr>
-                <w:noProof/>
-                <w:webHidden/>
-              </w:rPr>
-              <w:tab/>
-            </w:r>
-            <w:r>
-              <w:rPr>
-                <w:noProof/>
-                <w:webHidden/>
-              </w:rPr>
-              <w:fldChar w:fldCharType="begin"/>
-            </w:r>
-            <w:r>
-              <w:rPr>
-                <w:noProof/>
-                <w:webHidden/>
-              </w:rPr>
-              <w:instrText xml:space="preserve"> PAGEREF _Toc199336793 \h </w:instrText>
+              <w:instrText xml:space="preserve"> PAGEREF _Toc199377817 \h </w:instrText>
             </w:r>
             <w:r>
               <w:rPr>
@@ -675,7 +569,83 @@
               <w14:ligatures w14:val="standardContextual"/>
             </w:rPr>
           </w:pPr>
-          <w:hyperlink w:anchor="_Toc199336794" w:history="1">
+          <w:hyperlink w:anchor="_Toc199377818" w:history="1">
+            <w:r>
+              <w:rPr>
+                <w:rStyle w:val="Collegamentoipertestuale"/>
+                <w:rFonts w:ascii="Times New Roman" w:hAnsi="Times New Roman"/>
+                <w:b/>
+                <w:bCs/>
+                <w:noProof/>
+              </w:rPr>
+              <w:t>Stop-and-Wait</w:t>
+            </w:r>
+            <w:r>
+              <w:rPr>
+                <w:noProof/>
+                <w:webHidden/>
+              </w:rPr>
+              <w:tab/>
+            </w:r>
+            <w:r>
+              <w:rPr>
+                <w:noProof/>
+                <w:webHidden/>
+              </w:rPr>
+              <w:fldChar w:fldCharType="begin"/>
+            </w:r>
+            <w:r>
+              <w:rPr>
+                <w:noProof/>
+                <w:webHidden/>
+              </w:rPr>
+              <w:instrText xml:space="preserve"> PAGEREF _Toc199377818 \h </w:instrText>
+            </w:r>
+            <w:r>
+              <w:rPr>
+                <w:noProof/>
+                <w:webHidden/>
+              </w:rPr>
+            </w:r>
+            <w:r>
+              <w:rPr>
+                <w:noProof/>
+                <w:webHidden/>
+              </w:rPr>
+              <w:fldChar w:fldCharType="separate"/>
+            </w:r>
+            <w:r>
+              <w:rPr>
+                <w:noProof/>
+                <w:webHidden/>
+              </w:rPr>
+              <w:t>3</w:t>
+            </w:r>
+            <w:r>
+              <w:rPr>
+                <w:noProof/>
+                <w:webHidden/>
+              </w:rPr>
+              <w:fldChar w:fldCharType="end"/>
+            </w:r>
+          </w:hyperlink>
+        </w:p>
+        <w:p>
+          <w:pPr>
+            <w:pStyle w:val="Sommario1"/>
+            <w:tabs>
+              <w:tab w:val="right" w:leader="dot" w:pos="9628"/>
+            </w:tabs>
+            <w:rPr>
+              <w:rFonts w:cstheme="minorBidi"/>
+              <w:noProof/>
+              <w:kern w:val="2"/>
+              <w:sz w:val="24"/>
+              <w:szCs w:val="24"/>
+              <w14:ligatures w14:val="standardContextual"/>
+            </w:rPr>
+          </w:pPr>
+          <w:hyperlink w:anchor="_Toc199377819" w:history="1">
             <w:r>
               <w:rPr>
                 <w:rStyle w:val="Collegamentoipertestuale"/>
@@ -705,7 +675,7 @@
                 <w:noProof/>
                 <w:webHidden/>
               </w:rPr>
-              <w:instrText xml:space="preserve"> PAGEREF _Toc199336794 \h </w:instrText>
+              <w:instrText xml:space="preserve"> PAGEREF _Toc199377819 \h </w:instrText>
             </w:r>
             <w:r>
               <w:rPr>
@@ -751,7 +721,7 @@
               <w14:ligatures w14:val="standardContextual"/>
             </w:rPr>
           </w:pPr>
-          <w:hyperlink w:anchor="_Toc199336795" w:history="1">
+          <w:hyperlink w:anchor="_Toc199377820" w:history="1">
             <w:r>
               <w:rPr>
                 <w:rStyle w:val="Collegamentoipertestuale"/>
@@ -781,7 +751,7 @@
                 <w:noProof/>
                 <w:webHidden/>
               </w:rPr>
-              <w:instrText xml:space="preserve"> PAGEREF _Toc199336795 \h </w:instrText>
+              <w:instrText xml:space="preserve"> PAGEREF _Toc199377820 \h </w:instrText>
             </w:r>
             <w:r>
               <w:rPr>
@@ -801,7 +771,7 @@
                 <w:noProof/>
                 <w:webHidden/>
               </w:rPr>
-              <w:t>4</w:t>
+              <w:t>5</w:t>
             </w:r>
             <w:r>
               <w:rPr>
@@ -827,7 +797,7 @@
               <w14:ligatures w14:val="standardContextual"/>
             </w:rPr>
           </w:pPr>
-          <w:hyperlink w:anchor="_Toc199336796" w:history="1">
+          <w:hyperlink w:anchor="_Toc199377821" w:history="1">
             <w:r>
               <w:rPr>
                 <w:rStyle w:val="Collegamentoipertestuale"/>
@@ -857,7 +827,7 @@
                 <w:noProof/>
                 <w:webHidden/>
               </w:rPr>
-              <w:instrText xml:space="preserve"> PAGEREF _Toc199336796 \h </w:instrText>
+              <w:instrText xml:space="preserve"> PAGEREF _Toc199377821 \h </w:instrText>
             </w:r>
             <w:r>
               <w:rPr>
@@ -877,7 +847,7 @@
                 <w:noProof/>
                 <w:webHidden/>
               </w:rPr>
-              <w:t>4</w:t>
+              <w:t>5</w:t>
             </w:r>
             <w:r>
               <w:rPr>
@@ -1075,23 +1045,28 @@
     <w:p>
       <w:pPr>
         <w:pStyle w:val="Titolo1"/>
+        <w:jc w:val="both"/>
         <w:rPr>
           <w:rFonts w:ascii="Times New Roman" w:hAnsi="Times New Roman" w:cs="Times New Roman"/>
           <w:b/>
           <w:bCs/>
           <w:color w:val="auto"/>
-        </w:rPr>
-      </w:pPr>
-      <w:bookmarkStart w:id="0" w:name="_Toc199336792"/>
+          <w:sz w:val="32"/>
+          <w:szCs w:val="32"/>
+        </w:rPr>
+      </w:pPr>
+      <w:bookmarkStart w:id="0" w:name="_Toc199377817"/>
       <w:r>
         <w:rPr>
           <w:rFonts w:ascii="Times New Roman" w:hAnsi="Times New Roman" w:cs="Times New Roman"/>
           <w:b/>
           <w:bCs/>
           <w:color w:val="auto"/>
+          <w:sz w:val="32"/>
+          <w:szCs w:val="32"/>
         </w:rPr>
         <w:lastRenderedPageBreak/>
-        <w:t>Consegna</w:t>
+        <w:t>Obiettivo</w:t>
       </w:r>
       <w:bookmarkEnd w:id="0"/>
     </w:p>
@@ -1118,7 +1093,7 @@
           <w:sz w:val="24"/>
           <w:szCs w:val="24"/>
         </w:rPr>
-        <w:t>rogetto C3 (valore max. 3 punti)</w:t>
+        <w:t>rogetto C3</w:t>
       </w:r>
       <w:r>
         <w:rPr>
@@ -1149,25 +1124,7 @@
           <w:sz w:val="24"/>
           <w:szCs w:val="24"/>
         </w:rPr>
-        <w:t xml:space="preserve">Si consideri un collegamento tra due nodi modellato mediante sistema a coda con un servente e coda infinita. Gli arrivi siano di Poisson con tasso λ, e i servizi abbiano durata </w:t>
-      </w:r>
-      <w:proofErr w:type="spellStart"/>
-      <w:r>
-        <w:rPr>
-          <w:rFonts w:ascii="Times New Roman" w:hAnsi="Times New Roman" w:cs="Times New Roman"/>
-          <w:sz w:val="24"/>
-          <w:szCs w:val="24"/>
-        </w:rPr>
-        <w:t>v.c.</w:t>
-      </w:r>
-      <w:proofErr w:type="spellEnd"/>
-      <w:r>
-        <w:rPr>
-          <w:rFonts w:ascii="Times New Roman" w:hAnsi="Times New Roman" w:cs="Times New Roman"/>
-          <w:sz w:val="24"/>
-          <w:szCs w:val="24"/>
-        </w:rPr>
-        <w:t xml:space="preserve"> esponenziale negativa con valor medio 1/μ.</w:t>
+        <w:t>Si consideri un collegamento tra due nodi modellato mediante sistema a coda con un servente e coda infinita. Gli arrivi siano di Poisson con tasso λ, e i servizi abbiano durata v.c. esponenziale negativa con valor medio 1/μ.</w:t>
       </w:r>
     </w:p>
     <w:p>
@@ -1206,18 +1163,40 @@
           <w:sz w:val="24"/>
           <w:szCs w:val="24"/>
         </w:rPr>
-        <w:t xml:space="preserve"> p. Il ricevitore invia i riscontri su un canale a parte in istanti di Poisson con tasso δ. Il trasmettitore invia un pacchetto ed attende il riscontro prima di procedere oltre (stop-and-</w:t>
-      </w:r>
-      <w:proofErr w:type="spellStart"/>
-      <w:r>
-        <w:rPr>
-          <w:rFonts w:ascii="Times New Roman" w:hAnsi="Times New Roman" w:cs="Times New Roman"/>
-          <w:sz w:val="24"/>
-          <w:szCs w:val="24"/>
-        </w:rPr>
-        <w:t>wait</w:t>
-      </w:r>
-      <w:proofErr w:type="spellEnd"/>
+        <w:t xml:space="preserve"> p. Il ricevitore invia i riscontri su un canale a parte in istanti di Poisson con tasso δ. Il trasmettitore invia un pacchetto ed attende il riscontro prima di procedere oltre (</w:t>
+      </w:r>
+      <w:r>
+        <w:rPr>
+          <w:rFonts w:ascii="Times New Roman" w:hAnsi="Times New Roman" w:cs="Times New Roman"/>
+          <w:sz w:val="24"/>
+          <w:szCs w:val="24"/>
+        </w:rPr>
+        <w:t>S</w:t>
+      </w:r>
+      <w:r>
+        <w:rPr>
+          <w:rFonts w:ascii="Times New Roman" w:hAnsi="Times New Roman" w:cs="Times New Roman"/>
+          <w:sz w:val="24"/>
+          <w:szCs w:val="24"/>
+        </w:rPr>
+        <w:t>top-and-</w:t>
+      </w:r>
+      <w:r>
+        <w:rPr>
+          <w:rFonts w:ascii="Times New Roman" w:hAnsi="Times New Roman" w:cs="Times New Roman"/>
+          <w:sz w:val="24"/>
+          <w:szCs w:val="24"/>
+        </w:rPr>
+        <w:t>W</w:t>
+      </w:r>
+      <w:r>
+        <w:rPr>
+          <w:rFonts w:ascii="Times New Roman" w:hAnsi="Times New Roman" w:cs="Times New Roman"/>
+          <w:sz w:val="24"/>
+          <w:szCs w:val="24"/>
+        </w:rPr>
+        <w:t>ait</w:t>
+      </w:r>
       <w:r>
         <w:rPr>
           <w:rFonts w:ascii="Times New Roman" w:hAnsi="Times New Roman" w:cs="Times New Roman"/>
@@ -1253,6 +1232,7 @@
     <w:p>
       <w:pPr>
         <w:pStyle w:val="Titolo1"/>
+        <w:jc w:val="both"/>
         <w:rPr>
           <w:rFonts w:ascii="Times New Roman" w:hAnsi="Times New Roman" w:cs="Times New Roman"/>
           <w:b/>
@@ -1262,7 +1242,7 @@
           <w:szCs w:val="32"/>
         </w:rPr>
       </w:pPr>
-      <w:bookmarkStart w:id="1" w:name="_Toc199336793"/>
+      <w:bookmarkStart w:id="1" w:name="_Toc199377818"/>
       <w:r>
         <w:rPr>
           <w:rFonts w:ascii="Times New Roman" w:hAnsi="Times New Roman" w:cs="Times New Roman"/>
@@ -1272,9 +1252,8 @@
           <w:sz w:val="32"/>
           <w:szCs w:val="32"/>
         </w:rPr>
-        <w:t xml:space="preserve">Stop &amp; </w:t>
-      </w:r>
-      <w:proofErr w:type="spellStart"/>
+        <w:t>Stop</w:t>
+      </w:r>
       <w:r>
         <w:rPr>
           <w:rFonts w:ascii="Times New Roman" w:hAnsi="Times New Roman" w:cs="Times New Roman"/>
@@ -1284,14 +1263,36 @@
           <w:sz w:val="32"/>
           <w:szCs w:val="32"/>
         </w:rPr>
-        <w:t>Wait</w:t>
+        <w:t>-and-</w:t>
+      </w:r>
+      <w:r>
+        <w:rPr>
+          <w:rFonts w:ascii="Times New Roman" w:hAnsi="Times New Roman" w:cs="Times New Roman"/>
+          <w:b/>
+          <w:bCs/>
+          <w:color w:val="auto"/>
+          <w:sz w:val="32"/>
+          <w:szCs w:val="32"/>
+        </w:rPr>
+        <w:t>W</w:t>
+      </w:r>
+      <w:r>
+        <w:rPr>
+          <w:rFonts w:ascii="Times New Roman" w:hAnsi="Times New Roman" w:cs="Times New Roman"/>
+          <w:b/>
+          <w:bCs/>
+          <w:color w:val="auto"/>
+          <w:sz w:val="32"/>
+          <w:szCs w:val="32"/>
+        </w:rPr>
+        <w:t>ait</w:t>
       </w:r>
       <w:bookmarkEnd w:id="1"/>
-      <w:proofErr w:type="spellEnd"/>
     </w:p>
     <w:p>
       <w:pPr>
         <w:spacing w:before="100" w:beforeAutospacing="1" w:after="100" w:afterAutospacing="1" w:line="240" w:lineRule="auto"/>
+        <w:jc w:val="both"/>
         <w:rPr>
           <w:rFonts w:ascii="Times New Roman" w:hAnsi="Times New Roman" w:cs="Times New Roman"/>
           <w:sz w:val="24"/>
@@ -1306,88 +1307,121 @@
         </w:rPr>
         <w:t>Il protocollo Stop-and-</w:t>
       </w:r>
-      <w:proofErr w:type="spellStart"/>
-      <w:r>
-        <w:rPr>
-          <w:rFonts w:ascii="Times New Roman" w:hAnsi="Times New Roman" w:cs="Times New Roman"/>
-          <w:sz w:val="24"/>
-          <w:szCs w:val="24"/>
-        </w:rPr>
-        <w:t>Wait</w:t>
-      </w:r>
-      <w:proofErr w:type="spellEnd"/>
-      <w:r>
-        <w:rPr>
-          <w:rFonts w:ascii="Times New Roman" w:hAnsi="Times New Roman" w:cs="Times New Roman"/>
-          <w:sz w:val="24"/>
-          <w:szCs w:val="24"/>
-        </w:rPr>
-        <w:t xml:space="preserve"> è uno dei più semplici meccanismi di controllo del flusso e affidabilità nelle comunicazioni punto-punto. È particolarmente adatto per collegamenti </w:t>
-      </w:r>
-      <w:proofErr w:type="spellStart"/>
-      <w:r>
-        <w:rPr>
-          <w:rFonts w:ascii="Times New Roman" w:hAnsi="Times New Roman" w:cs="Times New Roman"/>
-          <w:sz w:val="24"/>
-          <w:szCs w:val="24"/>
-        </w:rPr>
-        <w:t>half</w:t>
-      </w:r>
-      <w:proofErr w:type="spellEnd"/>
-      <w:r>
-        <w:rPr>
-          <w:rFonts w:ascii="Times New Roman" w:hAnsi="Times New Roman" w:cs="Times New Roman"/>
-          <w:sz w:val="24"/>
-          <w:szCs w:val="24"/>
-        </w:rPr>
-        <w:t xml:space="preserve">-duplex, in cui il canale di trasmissione può essere utilizzato in una sola direzione per volta, mentre risulta inefficiente in ambienti full-duplex ad alta latenza. Il suo funzionamento si basa sull’invio di un singolo pacchetto alla volta: il mittente attende un riscontro (ACK) prima di trasmettere il successivo. In caso di errore, rilevato tramite un meccanismo di </w:t>
-      </w:r>
-      <w:proofErr w:type="spellStart"/>
-      <w:r>
-        <w:rPr>
-          <w:rFonts w:ascii="Times New Roman" w:hAnsi="Times New Roman" w:cs="Times New Roman"/>
-          <w:sz w:val="24"/>
-          <w:szCs w:val="24"/>
-        </w:rPr>
-        <w:t>timeout</w:t>
-      </w:r>
-      <w:proofErr w:type="spellEnd"/>
-      <w:r>
-        <w:rPr>
-          <w:rFonts w:ascii="Times New Roman" w:hAnsi="Times New Roman" w:cs="Times New Roman"/>
-          <w:sz w:val="24"/>
-          <w:szCs w:val="24"/>
-        </w:rPr>
-        <w:t xml:space="preserve"> o tramite ricezione di un NACK, il pacchetto viene ritrasmesso.</w:t>
+      <w:r>
+        <w:rPr>
+          <w:rFonts w:ascii="Times New Roman" w:hAnsi="Times New Roman" w:cs="Times New Roman"/>
+          <w:sz w:val="24"/>
+          <w:szCs w:val="24"/>
+        </w:rPr>
+        <w:t>w</w:t>
+      </w:r>
+      <w:r>
+        <w:rPr>
+          <w:rFonts w:ascii="Times New Roman" w:hAnsi="Times New Roman" w:cs="Times New Roman"/>
+          <w:sz w:val="24"/>
+          <w:szCs w:val="24"/>
+        </w:rPr>
+        <w:t>ait è uno dei più semplici meccanismi di controllo del flusso e affidabilità nelle comunicazioni punto-punto. È particolarmente adatto per collegamenti half-duplex, in cui il canale di trasmissione può essere utilizzato in una sola direzione per volta, mentre risulta inefficiente in ambienti full-duplex ad alta latenza. Il suo funzionamento si basa sull’invio di un singolo pacchetto alla volta: il mittente attende un riscontro (ACK) prima di trasmettere il successivo. In caso di errore, rilevato tramite un meccanismo di timeout o tramite ricezione di un NACK, il pacchetto viene ritrasmesso.</w:t>
       </w:r>
     </w:p>
     <w:p>
       <w:pPr>
         <w:spacing w:before="100" w:beforeAutospacing="1" w:after="100" w:afterAutospacing="1" w:line="240" w:lineRule="auto"/>
-        <w:rPr>
-          <w:rFonts w:ascii="Times New Roman" w:hAnsi="Times New Roman" w:cs="Times New Roman"/>
-          <w:sz w:val="24"/>
-          <w:szCs w:val="24"/>
-        </w:rPr>
-      </w:pPr>
-      <w:r>
-        <w:rPr>
-          <w:rFonts w:ascii="Times New Roman" w:hAnsi="Times New Roman" w:cs="Times New Roman"/>
-          <w:sz w:val="24"/>
-          <w:szCs w:val="24"/>
-        </w:rPr>
-        <w:t>Per evitare ambiguità in caso di duplicazioni (ad esempio quando un ACK va perso e il pacchetto viene ritrasmesso inutilmente), è necessaria una numerazione delle trame: un semplice bit (</w:t>
-      </w:r>
-      <w:proofErr w:type="spellStart"/>
-      <w:r>
-        <w:rPr>
-          <w:rFonts w:ascii="Times New Roman" w:hAnsi="Times New Roman" w:cs="Times New Roman"/>
-          <w:sz w:val="24"/>
-          <w:szCs w:val="24"/>
-        </w:rPr>
-        <w:t>Sequence</w:t>
-      </w:r>
-      <w:proofErr w:type="spellEnd"/>
+        <w:jc w:val="both"/>
+        <w:rPr>
+          <w:rFonts w:ascii="Times New Roman" w:hAnsi="Times New Roman" w:cs="Times New Roman"/>
+          <w:sz w:val="24"/>
+          <w:szCs w:val="24"/>
+        </w:rPr>
+      </w:pPr>
+      <w:r>
+        <w:rPr>
+          <w:rFonts w:ascii="Times New Roman" w:hAnsi="Times New Roman" w:cs="Times New Roman"/>
+          <w:sz w:val="24"/>
+          <w:szCs w:val="24"/>
+        </w:rPr>
+        <w:t>Per evitare ambiguità in caso di duplicazioni (ad esempio quando un ACK va perso e il pacchetto viene ritrasmesso inutilmente), è necessaria una numerazione delle trame: un semplice bit (Sequence Number, SN = 0 o 1) è sufficiente per distinguere tra due trame consecutive. Analogamente, l’ACK può contenere un bit di richiesta (Request Number, RN), per segnalare quale pacchetto è atteso.</w:t>
+      </w:r>
+    </w:p>
+    <w:p>
+      <w:pPr>
+        <w:spacing w:before="100" w:beforeAutospacing="1" w:after="100" w:afterAutospacing="1" w:line="240" w:lineRule="auto"/>
+        <w:jc w:val="both"/>
+        <w:rPr>
+          <w:rFonts w:ascii="Times New Roman" w:hAnsi="Times New Roman" w:cs="Times New Roman"/>
+          <w:sz w:val="24"/>
+          <w:szCs w:val="24"/>
+        </w:rPr>
+      </w:pPr>
+      <w:r>
+        <w:rPr>
+          <w:rFonts w:ascii="Times New Roman" w:hAnsi="Times New Roman" w:cs="Times New Roman"/>
+          <w:sz w:val="24"/>
+          <w:szCs w:val="24"/>
+        </w:rPr>
+        <w:t xml:space="preserve">Nel nostro progetto, il collegamento è modellato come un sistema a coda con un solo servente e coda infinita, con arrivi di pacchetti secondo un processo di Poisson con tasso λ e tempi di servizio esponenziali con media 1/μ. La trasmissione può fallire con probabilità p, e in tal caso il pacchetto viene ritrasmesso finché non viene ricevuto correttamente. Gli ACK vengono generati su un canale separato secondo un processo di Poisson con tasso </w:t>
+      </w:r>
+      <w:r>
+        <w:rPr>
+          <w:rFonts w:ascii="Times New Roman" w:hAnsi="Times New Roman" w:cs="Times New Roman"/>
+          <w:sz w:val="24"/>
+          <w:szCs w:val="24"/>
+        </w:rPr>
+        <w:t>δ</w:t>
+      </w:r>
+      <w:r>
+        <w:rPr>
+          <w:rFonts w:ascii="Times New Roman" w:hAnsi="Times New Roman" w:cs="Times New Roman"/>
+          <w:sz w:val="24"/>
+          <w:szCs w:val="24"/>
+        </w:rPr>
+        <w:t>, a cui abbiamo deciso di aggiungere anche un tempo di elaborazione medio esponenziale pari a 1/μ</w:t>
+      </w:r>
+      <w:r>
+        <w:rPr>
+          <w:rFonts w:ascii="Times New Roman" w:hAnsi="Times New Roman" w:cs="Times New Roman"/>
+          <w:sz w:val="24"/>
+          <w:szCs w:val="24"/>
+          <w:vertAlign w:val="subscript"/>
+        </w:rPr>
+        <w:t>ack</w:t>
+      </w:r>
+      <w:r>
+        <w:rPr>
+          <w:rFonts w:ascii="Times New Roman" w:hAnsi="Times New Roman" w:cs="Times New Roman"/>
+          <w:sz w:val="24"/>
+          <w:szCs w:val="24"/>
+        </w:rPr>
+        <w:t>​, per modellare più realisticamente eventuali ritardi di processing da parte del ricevitore.</w:t>
+      </w:r>
+    </w:p>
+    <w:p>
+      <w:pPr>
+        <w:spacing w:before="100" w:beforeAutospacing="1" w:after="100" w:afterAutospacing="1" w:line="240" w:lineRule="auto"/>
+        <w:jc w:val="both"/>
+        <w:rPr>
+          <w:rFonts w:ascii="Times New Roman" w:hAnsi="Times New Roman" w:cs="Times New Roman"/>
+          <w:sz w:val="24"/>
+          <w:szCs w:val="24"/>
+        </w:rPr>
+      </w:pPr>
+      <w:r>
+        <w:rPr>
+          <w:rFonts w:ascii="Times New Roman" w:hAnsi="Times New Roman" w:cs="Times New Roman"/>
+          <w:sz w:val="24"/>
+          <w:szCs w:val="24"/>
+        </w:rPr>
+        <w:t>In questa configurazione, il tempo medio di attraversamento di un pacchetto (cioè il tempo che intercorre tra l’inizio della sua trasmissione e il ricevimento dell’ACK corretto) può essere calcolato considerando sia le ritrasmissioni dovute agli errori, sia il tempo di attesa dei riscontri. Se t</w:t>
+      </w:r>
+      <w:r>
+        <w:rPr>
+          <w:rFonts w:ascii="Times New Roman" w:hAnsi="Times New Roman" w:cs="Times New Roman"/>
+          <w:sz w:val="24"/>
+          <w:szCs w:val="24"/>
+          <w:vertAlign w:val="subscript"/>
+        </w:rPr>
+        <w:t>T</w:t>
+      </w:r>
       <w:r>
         <w:rPr>
           <w:rFonts w:ascii="Times New Roman" w:hAnsi="Times New Roman" w:cs="Times New Roman"/>
@@ -1396,34 +1430,67 @@
         </w:rPr>
         <w:t xml:space="preserve"> </w:t>
       </w:r>
-      <w:proofErr w:type="spellStart"/>
-      <w:r>
-        <w:rPr>
-          <w:rFonts w:ascii="Times New Roman" w:hAnsi="Times New Roman" w:cs="Times New Roman"/>
-          <w:sz w:val="24"/>
-          <w:szCs w:val="24"/>
-        </w:rPr>
-        <w:t>Number</w:t>
-      </w:r>
-      <w:proofErr w:type="spellEnd"/>
-      <w:r>
-        <w:rPr>
-          <w:rFonts w:ascii="Times New Roman" w:hAnsi="Times New Roman" w:cs="Times New Roman"/>
-          <w:sz w:val="24"/>
-          <w:szCs w:val="24"/>
-        </w:rPr>
-        <w:t>, SN = 0 o 1) è sufficiente per distinguere tra due trame consecutive. Analogamente, l’ACK può contenere un bit di richiesta (</w:t>
-      </w:r>
-      <w:proofErr w:type="spellStart"/>
-      <w:r>
-        <w:rPr>
-          <w:rFonts w:ascii="Times New Roman" w:hAnsi="Times New Roman" w:cs="Times New Roman"/>
-          <w:sz w:val="24"/>
-          <w:szCs w:val="24"/>
-        </w:rPr>
-        <w:t>Request</w:t>
-      </w:r>
-      <w:proofErr w:type="spellEnd"/>
+      <w:r>
+        <w:rPr>
+          <w:rFonts w:ascii="Times New Roman" w:hAnsi="Times New Roman" w:cs="Times New Roman"/>
+          <w:sz w:val="24"/>
+          <w:szCs w:val="24"/>
+        </w:rPr>
+        <w:t>è il tempo necessario a inviare un pacchetto e ricevere il relativo ACK senza errori, e la probabilità di errore sulla trama è p, allora il tempo medio di attraversamento t</w:t>
+      </w:r>
+      <w:r>
+        <w:rPr>
+          <w:rFonts w:ascii="Times New Roman" w:hAnsi="Times New Roman" w:cs="Times New Roman"/>
+          <w:sz w:val="24"/>
+          <w:szCs w:val="24"/>
+          <w:vertAlign w:val="subscript"/>
+        </w:rPr>
+        <w:t>v</w:t>
+      </w:r>
+      <w:r>
+        <w:rPr>
+          <w:rFonts w:ascii="Times New Roman" w:hAnsi="Times New Roman" w:cs="Times New Roman"/>
+          <w:sz w:val="24"/>
+          <w:szCs w:val="24"/>
+        </w:rPr>
+        <w:t>​ è dato dalla somma delle attese geometriche sulle ritrasmissioni:</w:t>
+      </w:r>
+    </w:p>
+    <w:p>
+      <w:pPr>
+        <w:spacing w:after="0" w:line="240" w:lineRule="auto"/>
+        <w:jc w:val="both"/>
+        <w:rPr>
+          <w:rFonts w:ascii="Times New Roman" w:hAnsi="Times New Roman" w:cs="Times New Roman"/>
+          <w:sz w:val="24"/>
+          <w:szCs w:val="24"/>
+        </w:rPr>
+      </w:pPr>
+      <w:r>
+        <w:rPr>
+          <w:rFonts w:ascii="Times New Roman" w:hAnsi="Times New Roman" w:cs="Times New Roman"/>
+          <w:sz w:val="24"/>
+          <w:szCs w:val="24"/>
+        </w:rPr>
+        <w:t>t</w:t>
+      </w:r>
+      <w:r>
+        <w:rPr>
+          <w:rFonts w:ascii="Times New Roman" w:hAnsi="Times New Roman" w:cs="Times New Roman"/>
+          <w:sz w:val="24"/>
+          <w:szCs w:val="24"/>
+          <w:vertAlign w:val="subscript"/>
+        </w:rPr>
+        <w:t xml:space="preserve">v </w:t>
+      </w:r>
+      <w:r>
+        <w:rPr>
+          <w:rFonts w:ascii="Times New Roman" w:hAnsi="Times New Roman" w:cs="Times New Roman"/>
+          <w:sz w:val="24"/>
+          <w:szCs w:val="24"/>
+        </w:rPr>
+        <w:t>=</w:t>
+      </w:r>
       <w:r>
         <w:rPr>
           <w:rFonts w:ascii="Times New Roman" w:hAnsi="Times New Roman" w:cs="Times New Roman"/>
@@ -1432,50 +1499,13 @@
         </w:rPr>
         <w:t xml:space="preserve"> </w:t>
       </w:r>
-      <w:proofErr w:type="spellStart"/>
-      <w:r>
-        <w:rPr>
-          <w:rFonts w:ascii="Times New Roman" w:hAnsi="Times New Roman" w:cs="Times New Roman"/>
-          <w:sz w:val="24"/>
-          <w:szCs w:val="24"/>
-        </w:rPr>
-        <w:t>Number</w:t>
-      </w:r>
-      <w:proofErr w:type="spellEnd"/>
-      <w:r>
-        <w:rPr>
-          <w:rFonts w:ascii="Times New Roman" w:hAnsi="Times New Roman" w:cs="Times New Roman"/>
-          <w:sz w:val="24"/>
-          <w:szCs w:val="24"/>
-        </w:rPr>
-        <w:t>, RN), per segnalare quale pacchetto è atteso.</w:t>
-      </w:r>
-    </w:p>
-    <w:p>
-      <w:pPr>
-        <w:spacing w:before="100" w:beforeAutospacing="1" w:after="100" w:afterAutospacing="1" w:line="240" w:lineRule="auto"/>
-        <w:rPr>
-          <w:rFonts w:ascii="Times New Roman" w:hAnsi="Times New Roman" w:cs="Times New Roman"/>
-          <w:sz w:val="24"/>
-          <w:szCs w:val="24"/>
-        </w:rPr>
-      </w:pPr>
-      <w:r>
-        <w:rPr>
-          <w:rFonts w:ascii="Times New Roman" w:hAnsi="Times New Roman" w:cs="Times New Roman"/>
-          <w:sz w:val="24"/>
-          <w:szCs w:val="24"/>
-        </w:rPr>
-        <w:t xml:space="preserve">Nel nostro progetto, il collegamento è modellato come un sistema a coda con un solo servente e coda infinita, con arrivi di pacchetti secondo un processo di Poisson con tasso λ e tempi di servizio esponenziali con media 1/μ. La trasmissione può fallire con probabilità p, e in tal caso il pacchetto viene ritrasmesso finché non viene ricevuto correttamente. Gli ACK vengono generati su un canale separato secondo un processo di Poisson con tasso </w:t>
-      </w:r>
-      <w:proofErr w:type="spellStart"/>
-      <w:r>
-        <w:rPr>
-          <w:rFonts w:ascii="Times New Roman" w:hAnsi="Times New Roman" w:cs="Times New Roman"/>
-          <w:sz w:val="24"/>
-          <w:szCs w:val="24"/>
-        </w:rPr>
-        <w:t>λ</w:t>
+      <w:r>
+        <w:rPr>
+          <w:rFonts w:ascii="Times New Roman" w:hAnsi="Times New Roman" w:cs="Times New Roman"/>
+          <w:sz w:val="24"/>
+          <w:szCs w:val="24"/>
+        </w:rPr>
+        <w:t>t</w:t>
       </w:r>
       <w:r>
         <w:rPr>
@@ -1484,26 +1514,165 @@
           <w:szCs w:val="24"/>
           <w:vertAlign w:val="subscript"/>
         </w:rPr>
+        <w:t>T</w:t>
+      </w:r>
+      <w:r>
+        <w:rPr>
+          <w:rFonts w:ascii="Times New Roman" w:hAnsi="Times New Roman" w:cs="Times New Roman"/>
+          <w:sz w:val="24"/>
+          <w:szCs w:val="24"/>
+        </w:rPr>
+        <w:t xml:space="preserve"> /</w:t>
+      </w:r>
+      <w:r>
+        <w:rPr>
+          <w:rFonts w:ascii="Times New Roman" w:hAnsi="Times New Roman" w:cs="Times New Roman"/>
+          <w:sz w:val="24"/>
+          <w:szCs w:val="24"/>
+        </w:rPr>
+        <w:t xml:space="preserve"> (</w:t>
+      </w:r>
+      <w:r>
+        <w:rPr>
+          <w:rFonts w:ascii="Times New Roman" w:hAnsi="Times New Roman" w:cs="Times New Roman"/>
+          <w:sz w:val="24"/>
+          <w:szCs w:val="24"/>
+        </w:rPr>
+        <w:t>1-</w:t>
+      </w:r>
+      <w:r>
+        <w:rPr>
+          <w:rFonts w:ascii="Times New Roman" w:hAnsi="Times New Roman" w:cs="Times New Roman"/>
+          <w:sz w:val="24"/>
+          <w:szCs w:val="24"/>
+        </w:rPr>
+        <w:t xml:space="preserve"> </w:t>
+      </w:r>
+      <w:r>
+        <w:rPr>
+          <w:rFonts w:ascii="Times New Roman" w:hAnsi="Times New Roman" w:cs="Times New Roman"/>
+          <w:sz w:val="24"/>
+          <w:szCs w:val="24"/>
+        </w:rPr>
+        <w:t>p)</w:t>
+      </w:r>
+      <w:r>
+        <w:rPr>
+          <w:rFonts w:ascii="Times New Roman" w:hAnsi="Times New Roman" w:cs="Times New Roman"/>
+          <w:sz w:val="24"/>
+          <w:szCs w:val="24"/>
+        </w:rPr>
+        <w:t>​​ dove</w:t>
+      </w:r>
+      <w:r>
+        <w:rPr>
+          <w:rFonts w:ascii="Times New Roman" w:hAnsi="Times New Roman" w:cs="Times New Roman"/>
+          <w:sz w:val="24"/>
+          <w:szCs w:val="24"/>
+        </w:rPr>
+        <w:t xml:space="preserve"> </w:t>
+      </w:r>
+      <w:r>
+        <w:rPr>
+          <w:rFonts w:ascii="Times New Roman" w:hAnsi="Times New Roman" w:cs="Times New Roman"/>
+          <w:sz w:val="24"/>
+          <w:szCs w:val="24"/>
+        </w:rPr>
+        <w:t>t</w:t>
+      </w:r>
+      <w:r>
+        <w:rPr>
+          <w:rFonts w:ascii="Times New Roman" w:hAnsi="Times New Roman" w:cs="Times New Roman"/>
+          <w:sz w:val="24"/>
+          <w:szCs w:val="24"/>
+          <w:vertAlign w:val="subscript"/>
+        </w:rPr>
+        <w:t>T</w:t>
+      </w:r>
+      <w:r>
+        <w:rPr>
+          <w:rFonts w:ascii="Times New Roman" w:hAnsi="Times New Roman" w:cs="Times New Roman"/>
+          <w:sz w:val="24"/>
+          <w:szCs w:val="24"/>
+          <w:vertAlign w:val="subscript"/>
+        </w:rPr>
+        <w:t xml:space="preserve"> </w:t>
+      </w:r>
+      <w:r>
+        <w:rPr>
+          <w:rFonts w:ascii="Times New Roman" w:hAnsi="Times New Roman" w:cs="Times New Roman"/>
+          <w:sz w:val="24"/>
+          <w:szCs w:val="24"/>
+        </w:rPr>
+        <w:t>=</w:t>
+      </w:r>
+      <w:r>
+        <w:rPr>
+          <w:rFonts w:ascii="Times New Roman" w:hAnsi="Times New Roman" w:cs="Times New Roman"/>
+          <w:sz w:val="24"/>
+          <w:szCs w:val="24"/>
+        </w:rPr>
+        <w:t xml:space="preserve"> </w:t>
+      </w:r>
+      <w:r>
+        <w:rPr>
+          <w:rFonts w:ascii="Times New Roman" w:hAnsi="Times New Roman" w:cs="Times New Roman"/>
+          <w:sz w:val="24"/>
+          <w:szCs w:val="24"/>
+        </w:rPr>
+        <w:t>t</w:t>
+      </w:r>
+      <w:r>
+        <w:rPr>
+          <w:rFonts w:ascii="Times New Roman" w:hAnsi="Times New Roman" w:cs="Times New Roman"/>
+          <w:sz w:val="24"/>
+          <w:szCs w:val="24"/>
+          <w:vertAlign w:val="subscript"/>
+        </w:rPr>
+        <w:t>tx</w:t>
+      </w:r>
+      <w:r>
+        <w:rPr>
+          <w:rFonts w:ascii="Times New Roman" w:hAnsi="Times New Roman" w:cs="Times New Roman"/>
+          <w:sz w:val="24"/>
+          <w:szCs w:val="24"/>
+          <w:vertAlign w:val="subscript"/>
+        </w:rPr>
+        <w:t xml:space="preserve"> </w:t>
+      </w:r>
+      <w:r>
+        <w:rPr>
+          <w:rFonts w:ascii="Times New Roman" w:hAnsi="Times New Roman" w:cs="Times New Roman"/>
+          <w:sz w:val="24"/>
+          <w:szCs w:val="24"/>
+        </w:rPr>
+        <w:t>+</w:t>
+      </w:r>
+      <w:r>
+        <w:rPr>
+          <w:rFonts w:ascii="Times New Roman" w:hAnsi="Times New Roman" w:cs="Times New Roman"/>
+          <w:sz w:val="24"/>
+          <w:szCs w:val="24"/>
+        </w:rPr>
+        <w:t xml:space="preserve"> </w:t>
+      </w:r>
+      <w:r>
+        <w:rPr>
+          <w:rFonts w:ascii="Times New Roman" w:hAnsi="Times New Roman" w:cs="Times New Roman"/>
+          <w:sz w:val="24"/>
+          <w:szCs w:val="24"/>
+        </w:rPr>
+        <w:t>t</w:t>
+      </w:r>
+      <w:r>
+        <w:rPr>
+          <w:rFonts w:ascii="Times New Roman" w:hAnsi="Times New Roman" w:cs="Times New Roman"/>
+          <w:sz w:val="24"/>
+          <w:szCs w:val="24"/>
+          <w:vertAlign w:val="subscript"/>
+        </w:rPr>
         <w:t>ack</w:t>
       </w:r>
-      <w:proofErr w:type="spellEnd"/>
-      <w:r>
-        <w:rPr>
-          <w:rFonts w:ascii="Times New Roman" w:hAnsi="Times New Roman" w:cs="Times New Roman"/>
-          <w:sz w:val="24"/>
-          <w:szCs w:val="24"/>
-        </w:rPr>
-        <w:t>, a cui abbiamo deciso di aggiungere anche un tempo di elaborazione medio esponenziale pari a 1/</w:t>
-      </w:r>
-      <w:proofErr w:type="spellStart"/>
-      <w:r>
-        <w:rPr>
-          <w:rFonts w:ascii="Times New Roman" w:hAnsi="Times New Roman" w:cs="Times New Roman"/>
-          <w:sz w:val="24"/>
-          <w:szCs w:val="24"/>
-        </w:rPr>
-        <w:t>μ</w:t>
-      </w:r>
       <w:r>
         <w:rPr>
           <w:rFonts w:ascii="Times New Roman" w:hAnsi="Times New Roman" w:cs="Times New Roman"/>
@@ -1511,52 +1680,24 @@
           <w:szCs w:val="24"/>
           <w:vertAlign w:val="subscript"/>
         </w:rPr>
-        <w:t>ack</w:t>
-      </w:r>
-      <w:proofErr w:type="spellEnd"/>
-      <w:r>
-        <w:rPr>
-          <w:rFonts w:ascii="Times New Roman" w:hAnsi="Times New Roman" w:cs="Times New Roman"/>
-          <w:sz w:val="24"/>
-          <w:szCs w:val="24"/>
-        </w:rPr>
-        <w:t>​, per modellare più realisticamente eventuali ritardi di processing da parte del ricevitore.</w:t>
-      </w:r>
-    </w:p>
-    <w:p>
-      <w:pPr>
-        <w:spacing w:before="100" w:beforeAutospacing="1" w:after="100" w:afterAutospacing="1" w:line="240" w:lineRule="auto"/>
-        <w:rPr>
-          <w:rFonts w:ascii="Times New Roman" w:hAnsi="Times New Roman" w:cs="Times New Roman"/>
-          <w:sz w:val="24"/>
-          <w:szCs w:val="24"/>
-        </w:rPr>
-      </w:pPr>
-      <w:r>
-        <w:rPr>
-          <w:rFonts w:ascii="Times New Roman" w:hAnsi="Times New Roman" w:cs="Times New Roman"/>
-          <w:sz w:val="24"/>
-          <w:szCs w:val="24"/>
-        </w:rPr>
-        <w:t xml:space="preserve">In questa configurazione, il tempo medio di attraversamento di un pacchetto (cioè il tempo che intercorre tra l’inizio della sua trasmissione e il ricevimento dell’ACK corretto) può essere calcolato considerando sia </w:t>
-      </w:r>
-      <w:r>
-        <w:rPr>
-          <w:rFonts w:ascii="Times New Roman" w:hAnsi="Times New Roman" w:cs="Times New Roman"/>
-          <w:sz w:val="24"/>
-          <w:szCs w:val="24"/>
-        </w:rPr>
-        <w:t>le ritrasmissioni</w:t>
-      </w:r>
-      <w:r>
-        <w:rPr>
-          <w:rFonts w:ascii="Times New Roman" w:hAnsi="Times New Roman" w:cs="Times New Roman"/>
-          <w:sz w:val="24"/>
-          <w:szCs w:val="24"/>
-        </w:rPr>
-        <w:t xml:space="preserve"> dovute agli errori, sia il tempo di attesa dei riscontri. Se </w:t>
-      </w:r>
-      <w:proofErr w:type="spellStart"/>
+        <w:t xml:space="preserve"> </w:t>
+      </w:r>
+      <w:r>
+        <w:rPr>
+          <w:rFonts w:ascii="Times New Roman" w:hAnsi="Times New Roman" w:cs="Times New Roman"/>
+          <w:sz w:val="24"/>
+          <w:szCs w:val="24"/>
+        </w:rPr>
+        <w:t>+</w:t>
+      </w:r>
+      <w:r>
+        <w:rPr>
+          <w:rFonts w:ascii="Times New Roman" w:hAnsi="Times New Roman" w:cs="Times New Roman"/>
+          <w:sz w:val="24"/>
+          <w:szCs w:val="24"/>
+        </w:rPr>
+        <w:t xml:space="preserve"> </w:t>
+      </w:r>
       <w:r>
         <w:rPr>
           <w:rFonts w:ascii="Times New Roman" w:hAnsi="Times New Roman" w:cs="Times New Roman"/>
@@ -1572,294 +1713,8 @@
           <w:szCs w:val="24"/>
           <w:vertAlign w:val="subscript"/>
         </w:rPr>
-        <w:t>T</w:t>
-      </w:r>
-      <w:proofErr w:type="spellEnd"/>
-      <w:r>
-        <w:rPr>
-          <w:rFonts w:ascii="Times New Roman" w:hAnsi="Times New Roman" w:cs="Times New Roman"/>
-          <w:sz w:val="24"/>
-          <w:szCs w:val="24"/>
-        </w:rPr>
-        <w:t xml:space="preserve"> </w:t>
-      </w:r>
-      <w:r>
-        <w:rPr>
-          <w:rFonts w:ascii="Times New Roman" w:hAnsi="Times New Roman" w:cs="Times New Roman"/>
-          <w:sz w:val="24"/>
-          <w:szCs w:val="24"/>
-        </w:rPr>
-        <w:t>è il tempo necessario a inviare un pacchetto e ricevere il relativo ACK senza errori, e la probabilità di errore sulla trama è p, allora il tempo medio di attraversamento tv​ è dato dalla somma delle attese geometriche sulle ritrasmissioni:</w:t>
-      </w:r>
-    </w:p>
-    <w:p>
-      <w:pPr>
-        <w:spacing w:after="0" w:line="240" w:lineRule="auto"/>
-        <w:rPr>
-          <w:rFonts w:ascii="Times New Roman" w:hAnsi="Times New Roman" w:cs="Times New Roman"/>
-          <w:sz w:val="24"/>
-          <w:szCs w:val="24"/>
-        </w:rPr>
-      </w:pPr>
-      <w:r>
-        <w:rPr>
-          <w:rFonts w:ascii="Times New Roman" w:hAnsi="Times New Roman" w:cs="Times New Roman"/>
-          <w:sz w:val="24"/>
-          <w:szCs w:val="24"/>
-        </w:rPr>
-        <w:t>t</w:t>
-      </w:r>
-      <w:r>
-        <w:rPr>
-          <w:rFonts w:ascii="Times New Roman" w:hAnsi="Times New Roman" w:cs="Times New Roman"/>
-          <w:sz w:val="24"/>
-          <w:szCs w:val="24"/>
-          <w:vertAlign w:val="subscript"/>
-        </w:rPr>
-        <w:t xml:space="preserve">v </w:t>
-      </w:r>
-      <w:r>
-        <w:rPr>
-          <w:rFonts w:ascii="Times New Roman" w:hAnsi="Times New Roman" w:cs="Times New Roman"/>
-          <w:sz w:val="24"/>
-          <w:szCs w:val="24"/>
-        </w:rPr>
-        <w:t>=</w:t>
-      </w:r>
-      <w:r>
-        <w:rPr>
-          <w:rFonts w:ascii="Times New Roman" w:hAnsi="Times New Roman" w:cs="Times New Roman"/>
-          <w:sz w:val="24"/>
-          <w:szCs w:val="24"/>
-        </w:rPr>
-        <w:t xml:space="preserve"> </w:t>
-      </w:r>
-      <w:proofErr w:type="spellStart"/>
-      <w:r>
-        <w:rPr>
-          <w:rFonts w:ascii="Times New Roman" w:hAnsi="Times New Roman" w:cs="Times New Roman"/>
-          <w:sz w:val="24"/>
-          <w:szCs w:val="24"/>
-        </w:rPr>
-        <w:t>t</w:t>
-      </w:r>
-      <w:r>
-        <w:rPr>
-          <w:rFonts w:ascii="Times New Roman" w:hAnsi="Times New Roman" w:cs="Times New Roman"/>
-          <w:sz w:val="24"/>
-          <w:szCs w:val="24"/>
-          <w:vertAlign w:val="subscript"/>
-        </w:rPr>
-        <w:t>T</w:t>
-      </w:r>
-      <w:proofErr w:type="spellEnd"/>
-      <w:r>
-        <w:rPr>
-          <w:rFonts w:ascii="Times New Roman" w:hAnsi="Times New Roman" w:cs="Times New Roman"/>
-          <w:sz w:val="24"/>
-          <w:szCs w:val="24"/>
-        </w:rPr>
-        <w:t xml:space="preserve"> /</w:t>
-      </w:r>
-      <w:r>
-        <w:rPr>
-          <w:rFonts w:ascii="Times New Roman" w:hAnsi="Times New Roman" w:cs="Times New Roman"/>
-          <w:sz w:val="24"/>
-          <w:szCs w:val="24"/>
-        </w:rPr>
-        <w:t xml:space="preserve"> (</w:t>
-      </w:r>
-      <w:r>
-        <w:rPr>
-          <w:rFonts w:ascii="Times New Roman" w:hAnsi="Times New Roman" w:cs="Times New Roman"/>
-          <w:sz w:val="24"/>
-          <w:szCs w:val="24"/>
-        </w:rPr>
-        <w:t>1-</w:t>
-      </w:r>
-      <w:r>
-        <w:rPr>
-          <w:rFonts w:ascii="Times New Roman" w:hAnsi="Times New Roman" w:cs="Times New Roman"/>
-          <w:sz w:val="24"/>
-          <w:szCs w:val="24"/>
-        </w:rPr>
-        <w:t xml:space="preserve"> </w:t>
-      </w:r>
-      <w:r>
-        <w:rPr>
-          <w:rFonts w:ascii="Times New Roman" w:hAnsi="Times New Roman" w:cs="Times New Roman"/>
-          <w:sz w:val="24"/>
-          <w:szCs w:val="24"/>
-        </w:rPr>
-        <w:t>p)</w:t>
-      </w:r>
-      <w:r>
-        <w:rPr>
-          <w:rFonts w:ascii="Times New Roman" w:hAnsi="Times New Roman" w:cs="Times New Roman"/>
-          <w:sz w:val="24"/>
-          <w:szCs w:val="24"/>
-        </w:rPr>
-        <w:t>​​ dove</w:t>
-      </w:r>
-      <w:r>
-        <w:rPr>
-          <w:rFonts w:ascii="Times New Roman" w:hAnsi="Times New Roman" w:cs="Times New Roman"/>
-          <w:sz w:val="24"/>
-          <w:szCs w:val="24"/>
-        </w:rPr>
-        <w:t xml:space="preserve"> </w:t>
-      </w:r>
-      <w:proofErr w:type="spellStart"/>
-      <w:r>
-        <w:rPr>
-          <w:rFonts w:ascii="Times New Roman" w:hAnsi="Times New Roman" w:cs="Times New Roman"/>
-          <w:sz w:val="24"/>
-          <w:szCs w:val="24"/>
-        </w:rPr>
-        <w:t>t</w:t>
-      </w:r>
-      <w:r>
-        <w:rPr>
-          <w:rFonts w:ascii="Times New Roman" w:hAnsi="Times New Roman" w:cs="Times New Roman"/>
-          <w:sz w:val="24"/>
-          <w:szCs w:val="24"/>
-          <w:vertAlign w:val="subscript"/>
-        </w:rPr>
-        <w:t>T</w:t>
-      </w:r>
-      <w:proofErr w:type="spellEnd"/>
-      <w:r>
-        <w:rPr>
-          <w:rFonts w:ascii="Times New Roman" w:hAnsi="Times New Roman" w:cs="Times New Roman"/>
-          <w:sz w:val="24"/>
-          <w:szCs w:val="24"/>
-          <w:vertAlign w:val="subscript"/>
-        </w:rPr>
-        <w:t xml:space="preserve"> </w:t>
-      </w:r>
-      <w:r>
-        <w:rPr>
-          <w:rFonts w:ascii="Times New Roman" w:hAnsi="Times New Roman" w:cs="Times New Roman"/>
-          <w:sz w:val="24"/>
-          <w:szCs w:val="24"/>
-        </w:rPr>
-        <w:t>=</w:t>
-      </w:r>
-      <w:r>
-        <w:rPr>
-          <w:rFonts w:ascii="Times New Roman" w:hAnsi="Times New Roman" w:cs="Times New Roman"/>
-          <w:sz w:val="24"/>
-          <w:szCs w:val="24"/>
-        </w:rPr>
-        <w:t xml:space="preserve"> </w:t>
-      </w:r>
-      <w:proofErr w:type="spellStart"/>
-      <w:r>
-        <w:rPr>
-          <w:rFonts w:ascii="Times New Roman" w:hAnsi="Times New Roman" w:cs="Times New Roman"/>
-          <w:sz w:val="24"/>
-          <w:szCs w:val="24"/>
-        </w:rPr>
-        <w:t>t</w:t>
-      </w:r>
-      <w:r>
-        <w:rPr>
-          <w:rFonts w:ascii="Times New Roman" w:hAnsi="Times New Roman" w:cs="Times New Roman"/>
-          <w:sz w:val="24"/>
-          <w:szCs w:val="24"/>
-          <w:vertAlign w:val="subscript"/>
-        </w:rPr>
-        <w:t>tx</w:t>
-      </w:r>
-      <w:proofErr w:type="spellEnd"/>
-      <w:r>
-        <w:rPr>
-          <w:rFonts w:ascii="Times New Roman" w:hAnsi="Times New Roman" w:cs="Times New Roman"/>
-          <w:sz w:val="24"/>
-          <w:szCs w:val="24"/>
-          <w:vertAlign w:val="subscript"/>
-        </w:rPr>
-        <w:t xml:space="preserve"> </w:t>
-      </w:r>
-      <w:r>
-        <w:rPr>
-          <w:rFonts w:ascii="Times New Roman" w:hAnsi="Times New Roman" w:cs="Times New Roman"/>
-          <w:sz w:val="24"/>
-          <w:szCs w:val="24"/>
-        </w:rPr>
-        <w:t>+</w:t>
-      </w:r>
-      <w:r>
-        <w:rPr>
-          <w:rFonts w:ascii="Times New Roman" w:hAnsi="Times New Roman" w:cs="Times New Roman"/>
-          <w:sz w:val="24"/>
-          <w:szCs w:val="24"/>
-        </w:rPr>
-        <w:t xml:space="preserve"> </w:t>
-      </w:r>
-      <w:proofErr w:type="spellStart"/>
-      <w:r>
-        <w:rPr>
-          <w:rFonts w:ascii="Times New Roman" w:hAnsi="Times New Roman" w:cs="Times New Roman"/>
-          <w:sz w:val="24"/>
-          <w:szCs w:val="24"/>
-        </w:rPr>
-        <w:t>t</w:t>
-      </w:r>
-      <w:r>
-        <w:rPr>
-          <w:rFonts w:ascii="Times New Roman" w:hAnsi="Times New Roman" w:cs="Times New Roman"/>
-          <w:sz w:val="24"/>
-          <w:szCs w:val="24"/>
-          <w:vertAlign w:val="subscript"/>
-        </w:rPr>
-        <w:t>ack</w:t>
-      </w:r>
-      <w:proofErr w:type="spellEnd"/>
-      <w:r>
-        <w:rPr>
-          <w:rFonts w:ascii="Times New Roman" w:hAnsi="Times New Roman" w:cs="Times New Roman"/>
-          <w:sz w:val="24"/>
-          <w:szCs w:val="24"/>
-          <w:vertAlign w:val="subscript"/>
-        </w:rPr>
-        <w:t xml:space="preserve"> </w:t>
-      </w:r>
-      <w:r>
-        <w:rPr>
-          <w:rFonts w:ascii="Times New Roman" w:hAnsi="Times New Roman" w:cs="Times New Roman"/>
-          <w:sz w:val="24"/>
-          <w:szCs w:val="24"/>
-        </w:rPr>
-        <w:t>+</w:t>
-      </w:r>
-      <w:r>
-        <w:rPr>
-          <w:rFonts w:ascii="Times New Roman" w:hAnsi="Times New Roman" w:cs="Times New Roman"/>
-          <w:sz w:val="24"/>
-          <w:szCs w:val="24"/>
-        </w:rPr>
-        <w:t xml:space="preserve"> </w:t>
-      </w:r>
-      <w:proofErr w:type="spellStart"/>
-      <w:r>
-        <w:rPr>
-          <w:rFonts w:ascii="Times New Roman" w:hAnsi="Times New Roman" w:cs="Times New Roman"/>
-          <w:sz w:val="24"/>
-          <w:szCs w:val="24"/>
-        </w:rPr>
-        <w:t>t</w:t>
-      </w:r>
-      <w:r>
-        <w:rPr>
-          <w:rFonts w:ascii="Times New Roman" w:hAnsi="Times New Roman" w:cs="Times New Roman"/>
-          <w:sz w:val="24"/>
-          <w:szCs w:val="24"/>
-          <w:vertAlign w:val="subscript"/>
-        </w:rPr>
         <w:t>proct</w:t>
       </w:r>
-      <w:proofErr w:type="spellEnd"/>
       <w:r>
         <w:rPr>
           <w:rFonts w:ascii="Times New Roman" w:hAnsi="Times New Roman" w:cs="Times New Roman"/>
@@ -1885,13 +1740,13 @@
           <w:numId w:val="2"/>
         </w:numPr>
         <w:spacing w:before="100" w:beforeAutospacing="1" w:after="100" w:afterAutospacing="1" w:line="240" w:lineRule="auto"/>
-        <w:rPr>
-          <w:rFonts w:ascii="Times New Roman" w:hAnsi="Times New Roman" w:cs="Times New Roman"/>
-          <w:sz w:val="24"/>
-          <w:szCs w:val="24"/>
-        </w:rPr>
-      </w:pPr>
-      <w:proofErr w:type="spellStart"/>
+        <w:jc w:val="both"/>
+        <w:rPr>
+          <w:rFonts w:ascii="Times New Roman" w:hAnsi="Times New Roman" w:cs="Times New Roman"/>
+          <w:sz w:val="24"/>
+          <w:szCs w:val="24"/>
+        </w:rPr>
+      </w:pPr>
       <w:r>
         <w:rPr>
           <w:rFonts w:ascii="Times New Roman" w:hAnsi="Times New Roman" w:cs="Times New Roman"/>
@@ -1909,7 +1764,6 @@
         </w:rPr>
         <w:t>tx</w:t>
       </w:r>
-      <w:proofErr w:type="spellEnd"/>
       <w:r>
         <w:rPr>
           <w:rFonts w:ascii="Times New Roman" w:hAnsi="Times New Roman" w:cs="Times New Roman"/>
@@ -1935,13 +1789,13 @@
           <w:numId w:val="2"/>
         </w:numPr>
         <w:spacing w:before="100" w:beforeAutospacing="1" w:after="100" w:afterAutospacing="1" w:line="240" w:lineRule="auto"/>
-        <w:rPr>
-          <w:rFonts w:ascii="Times New Roman" w:hAnsi="Times New Roman" w:cs="Times New Roman"/>
-          <w:sz w:val="24"/>
-          <w:szCs w:val="24"/>
-        </w:rPr>
-      </w:pPr>
-      <w:proofErr w:type="spellStart"/>
+        <w:jc w:val="both"/>
+        <w:rPr>
+          <w:rFonts w:ascii="Times New Roman" w:hAnsi="Times New Roman" w:cs="Times New Roman"/>
+          <w:sz w:val="24"/>
+          <w:szCs w:val="24"/>
+        </w:rPr>
+      </w:pPr>
       <w:r>
         <w:rPr>
           <w:rFonts w:ascii="Times New Roman" w:hAnsi="Times New Roman" w:cs="Times New Roman"/>
@@ -1959,7 +1813,6 @@
         </w:rPr>
         <w:t>ack</w:t>
       </w:r>
-      <w:proofErr w:type="spellEnd"/>
       <w:r>
         <w:rPr>
           <w:rFonts w:ascii="Times New Roman" w:hAnsi="Times New Roman" w:cs="Times New Roman"/>
@@ -1974,7 +1827,31 @@
           <w:sz w:val="24"/>
           <w:szCs w:val="24"/>
         </w:rPr>
-        <w:t>λ</w:t>
+        <w:t xml:space="preserve"> </w:t>
+      </w:r>
+      <w:r>
+        <w:rPr>
+          <w:rFonts w:ascii="Times New Roman" w:hAnsi="Times New Roman" w:cs="Times New Roman"/>
+          <w:sz w:val="24"/>
+          <w:szCs w:val="24"/>
+        </w:rPr>
+        <w:t>δ</w:t>
+      </w:r>
+      <w:r>
+        <w:rPr>
+          <w:rFonts w:ascii="Times New Roman" w:hAnsi="Times New Roman" w:cs="Times New Roman"/>
+          <w:sz w:val="24"/>
+          <w:szCs w:val="24"/>
+        </w:rPr>
+        <w:t xml:space="preserve"> </w:t>
+      </w:r>
+      <w:r>
+        <w:rPr>
+          <w:rFonts w:ascii="Times New Roman" w:hAnsi="Times New Roman" w:cs="Times New Roman"/>
+          <w:sz w:val="24"/>
+          <w:szCs w:val="24"/>
+        </w:rPr>
+        <w:t>+1/μ</w:t>
       </w:r>
       <w:r>
         <w:rPr>
@@ -1983,43 +1860,7 @@
           <w:szCs w:val="24"/>
           <w:vertAlign w:val="subscript"/>
         </w:rPr>
-        <w:t>ack</w:t>
-      </w:r>
-      <w:r>
-        <w:rPr>
-          <w:rFonts w:ascii="Times New Roman" w:hAnsi="Times New Roman" w:cs="Times New Roman"/>
-          <w:sz w:val="24"/>
-          <w:szCs w:val="24"/>
-        </w:rPr>
-        <w:t>+1/</w:t>
-      </w:r>
-      <w:proofErr w:type="spellStart"/>
-      <w:r>
-        <w:rPr>
-          <w:rFonts w:ascii="Times New Roman" w:hAnsi="Times New Roman" w:cs="Times New Roman"/>
-          <w:sz w:val="24"/>
-          <w:szCs w:val="24"/>
-        </w:rPr>
-        <w:t>μ</w:t>
-      </w:r>
-      <w:r>
-        <w:rPr>
-          <w:rFonts w:ascii="Times New Roman" w:hAnsi="Times New Roman" w:cs="Times New Roman"/>
-          <w:sz w:val="24"/>
-          <w:szCs w:val="24"/>
-          <w:vertAlign w:val="subscript"/>
-        </w:rPr>
-        <w:t>ack</w:t>
-      </w:r>
-      <w:proofErr w:type="spellEnd"/>
-      <w:r>
-        <w:rPr>
-          <w:rFonts w:ascii="Times New Roman" w:hAnsi="Times New Roman" w:cs="Times New Roman"/>
-          <w:sz w:val="24"/>
-          <w:szCs w:val="24"/>
-          <w:vertAlign w:val="subscript"/>
-        </w:rPr>
-        <w:t>​</w:t>
+        <w:t>ack​</w:t>
       </w:r>
       <w:r>
         <w:rPr>
@@ -2037,13 +1878,13 @@
           <w:numId w:val="2"/>
         </w:numPr>
         <w:spacing w:before="100" w:beforeAutospacing="1" w:after="100" w:afterAutospacing="1" w:line="240" w:lineRule="auto"/>
-        <w:rPr>
-          <w:rFonts w:ascii="Times New Roman" w:hAnsi="Times New Roman" w:cs="Times New Roman"/>
-          <w:sz w:val="24"/>
-          <w:szCs w:val="24"/>
-        </w:rPr>
-      </w:pPr>
-      <w:proofErr w:type="spellStart"/>
+        <w:jc w:val="both"/>
+        <w:rPr>
+          <w:rFonts w:ascii="Times New Roman" w:hAnsi="Times New Roman" w:cs="Times New Roman"/>
+          <w:sz w:val="24"/>
+          <w:szCs w:val="24"/>
+        </w:rPr>
+      </w:pPr>
       <w:r>
         <w:rPr>
           <w:rFonts w:ascii="Times New Roman" w:hAnsi="Times New Roman" w:cs="Times New Roman"/>
@@ -2059,17 +1900,7 @@
           <w:szCs w:val="24"/>
           <w:vertAlign w:val="subscript"/>
         </w:rPr>
-        <w:t>proct</w:t>
-      </w:r>
-      <w:proofErr w:type="spellEnd"/>
-      <w:r>
-        <w:rPr>
-          <w:rFonts w:ascii="Times New Roman" w:hAnsi="Times New Roman" w:cs="Times New Roman"/>
-          <w:sz w:val="24"/>
-          <w:szCs w:val="24"/>
-          <w:vertAlign w:val="subscript"/>
-        </w:rPr>
-        <w:t>​</w:t>
+        <w:t>proct​</w:t>
       </w:r>
       <w:r>
         <w:rPr>
@@ -2083,6 +1914,7 @@
     <w:p>
       <w:pPr>
         <w:pStyle w:val="Titolo1"/>
+        <w:jc w:val="both"/>
         <w:rPr>
           <w:rFonts w:ascii="Times New Roman" w:hAnsi="Times New Roman" w:cs="Times New Roman"/>
           <w:b/>
@@ -2092,7 +1924,7 @@
           <w:szCs w:val="32"/>
         </w:rPr>
       </w:pPr>
-      <w:bookmarkStart w:id="2" w:name="_Toc199336794"/>
+      <w:bookmarkStart w:id="2" w:name="_Toc199377819"/>
       <w:r>
         <w:rPr>
           <w:rFonts w:ascii="Times New Roman" w:hAnsi="Times New Roman" w:cs="Times New Roman"/>
@@ -2109,7 +1941,1430 @@
     </w:p>
     <w:p>
       <w:pPr>
+        <w:pStyle w:val="NormaleWeb"/>
+        <w:jc w:val="both"/>
+      </w:pPr>
+      <w:r>
+        <w:t xml:space="preserve">Per introdurre la modalità </w:t>
+      </w:r>
+      <w:r>
+        <w:rPr>
+          <w:rStyle w:val="Enfasicorsivo"/>
+          <w:rFonts w:eastAsiaTheme="majorEastAsia"/>
+          <w:i w:val="0"/>
+          <w:iCs w:val="0"/>
+        </w:rPr>
+        <w:t>S</w:t>
+      </w:r>
+      <w:r>
+        <w:rPr>
+          <w:rStyle w:val="Enfasicorsivo"/>
+          <w:rFonts w:eastAsiaTheme="majorEastAsia"/>
+          <w:i w:val="0"/>
+          <w:iCs w:val="0"/>
+        </w:rPr>
+        <w:t>top-and-</w:t>
+      </w:r>
+      <w:r>
+        <w:rPr>
+          <w:rStyle w:val="Enfasicorsivo"/>
+          <w:rFonts w:eastAsiaTheme="majorEastAsia"/>
+          <w:i w:val="0"/>
+          <w:iCs w:val="0"/>
+        </w:rPr>
+        <w:t>W</w:t>
+      </w:r>
+      <w:r>
+        <w:rPr>
+          <w:rStyle w:val="Enfasicorsivo"/>
+          <w:rFonts w:eastAsiaTheme="majorEastAsia"/>
+          <w:i w:val="0"/>
+          <w:iCs w:val="0"/>
+        </w:rPr>
+        <w:t>ait</w:t>
+      </w:r>
+      <w:r>
+        <w:t xml:space="preserve"> nel simulatore esistente, è stato necessario intervenire esclusivamente sul file contenente la funzione </w:t>
+      </w:r>
+      <w:r>
+        <w:rPr>
+          <w:rStyle w:val="CodiceHTML"/>
+          <w:rFonts w:eastAsiaTheme="majorEastAsia"/>
+        </w:rPr>
+        <w:t>main</w:t>
+      </w:r>
+      <w:r>
+        <w:t>. In particolare, è stato aggiunto un semplice meccanismo di selezione iniziale, che consente all’utente di scegliere tra due modalità operative:</w:t>
+      </w:r>
+      <w:r>
+        <w:t xml:space="preserve"> “</w:t>
+      </w:r>
+      <w:r>
+        <w:rPr>
+          <w:rStyle w:val="Enfasigrassetto"/>
+          <w:rFonts w:eastAsiaTheme="majorEastAsia"/>
+          <w:b w:val="0"/>
+          <w:bCs w:val="0"/>
+        </w:rPr>
+        <w:t xml:space="preserve">1 </w:t>
+      </w:r>
+      <w:r>
+        <w:rPr>
+          <w:rStyle w:val="Enfasigrassetto"/>
+          <w:rFonts w:eastAsiaTheme="majorEastAsia"/>
+          <w:b w:val="0"/>
+          <w:bCs w:val="0"/>
+        </w:rPr>
+        <w:t>-</w:t>
+      </w:r>
+      <w:r>
+        <w:rPr>
+          <w:rStyle w:val="Enfasigrassetto"/>
+          <w:rFonts w:eastAsiaTheme="majorEastAsia"/>
+          <w:b w:val="0"/>
+          <w:bCs w:val="0"/>
+        </w:rPr>
+        <w:t xml:space="preserve"> </w:t>
+      </w:r>
+      <w:r>
+        <w:rPr>
+          <w:rStyle w:val="Enfasigrassetto"/>
+          <w:rFonts w:eastAsiaTheme="majorEastAsia"/>
+          <w:b w:val="0"/>
+          <w:bCs w:val="0"/>
+        </w:rPr>
+        <w:t>Simple queue simulator</w:t>
+      </w:r>
+      <w:r>
+        <w:rPr>
+          <w:rStyle w:val="Enfasigrassetto"/>
+          <w:rFonts w:eastAsiaTheme="majorEastAsia"/>
+          <w:b w:val="0"/>
+          <w:bCs w:val="0"/>
+        </w:rPr>
+        <w:t>”</w:t>
+      </w:r>
+      <w:r>
+        <w:t>, per eseguire il simulatore originale senza alcuna modifica, e</w:t>
+      </w:r>
+      <w:r>
+        <w:t xml:space="preserve"> </w:t>
+      </w:r>
+      <w:r>
+        <w:rPr>
+          <w:rStyle w:val="Enfasigrassetto"/>
+          <w:rFonts w:eastAsiaTheme="majorEastAsia"/>
+          <w:b w:val="0"/>
+          <w:bCs w:val="0"/>
+        </w:rPr>
+        <w:t>“</w:t>
+      </w:r>
+      <w:r>
+        <w:rPr>
+          <w:rStyle w:val="Enfasigrassetto"/>
+          <w:rFonts w:eastAsiaTheme="majorEastAsia"/>
+          <w:b w:val="0"/>
+          <w:bCs w:val="0"/>
+        </w:rPr>
+        <w:t>2 - Stop-and-</w:t>
+      </w:r>
+      <w:r>
+        <w:rPr>
+          <w:rStyle w:val="Enfasigrassetto"/>
+          <w:rFonts w:eastAsiaTheme="majorEastAsia"/>
+          <w:b w:val="0"/>
+          <w:bCs w:val="0"/>
+        </w:rPr>
+        <w:t>W</w:t>
+      </w:r>
+      <w:r>
+        <w:rPr>
+          <w:rStyle w:val="Enfasigrassetto"/>
+          <w:rFonts w:eastAsiaTheme="majorEastAsia"/>
+          <w:b w:val="0"/>
+          <w:bCs w:val="0"/>
+        </w:rPr>
+        <w:t>ait</w:t>
+      </w:r>
+      <w:r>
+        <w:rPr>
+          <w:rStyle w:val="Enfasigrassetto"/>
+          <w:rFonts w:eastAsiaTheme="majorEastAsia"/>
+          <w:b w:val="0"/>
+          <w:bCs w:val="0"/>
+        </w:rPr>
+        <w:t xml:space="preserve"> simulator</w:t>
+      </w:r>
+      <w:r>
+        <w:rPr>
+          <w:rStyle w:val="Enfasigrassetto"/>
+          <w:rFonts w:eastAsiaTheme="majorEastAsia"/>
+          <w:b w:val="0"/>
+          <w:bCs w:val="0"/>
+        </w:rPr>
+        <w:t>”</w:t>
+      </w:r>
+      <w:r>
+        <w:t>, per attivare la nuova modalità di simulazione.</w:t>
+      </w:r>
+      <w:r>
+        <w:t xml:space="preserve"> </w:t>
+      </w:r>
+      <w:r>
+        <w:t xml:space="preserve">Nel primo caso, il comportamento del simulatore rimane invariato rispetto alla versione di partenza. Nel secondo caso, invece, il simulatore esegue la logica propria dello </w:t>
+      </w:r>
+      <w:r>
+        <w:rPr>
+          <w:rStyle w:val="Enfasicorsivo"/>
+          <w:rFonts w:eastAsiaTheme="majorEastAsia"/>
+          <w:i w:val="0"/>
+          <w:iCs w:val="0"/>
+        </w:rPr>
+        <w:t>S</w:t>
+      </w:r>
+      <w:r>
+        <w:rPr>
+          <w:rStyle w:val="Enfasicorsivo"/>
+          <w:rFonts w:eastAsiaTheme="majorEastAsia"/>
+          <w:i w:val="0"/>
+          <w:iCs w:val="0"/>
+        </w:rPr>
+        <w:t>top-and-</w:t>
+      </w:r>
+      <w:r>
+        <w:rPr>
+          <w:rStyle w:val="Enfasicorsivo"/>
+          <w:rFonts w:eastAsiaTheme="majorEastAsia"/>
+          <w:i w:val="0"/>
+          <w:iCs w:val="0"/>
+        </w:rPr>
+        <w:t>W</w:t>
+      </w:r>
+      <w:r>
+        <w:rPr>
+          <w:rStyle w:val="Enfasicorsivo"/>
+          <w:rFonts w:eastAsiaTheme="majorEastAsia"/>
+          <w:i w:val="0"/>
+          <w:iCs w:val="0"/>
+        </w:rPr>
+        <w:t>ait</w:t>
+      </w:r>
+      <w:r>
+        <w:t xml:space="preserve">, facendo uso delle nuove funzionalità implementate nei file </w:t>
+      </w:r>
+      <w:r>
+        <w:rPr>
+          <w:rStyle w:val="CodiceHTML"/>
+          <w:rFonts w:eastAsiaTheme="majorEastAsia"/>
+        </w:rPr>
+        <w:t>stopandwait.h</w:t>
+      </w:r>
+      <w:r>
+        <w:t xml:space="preserve"> e </w:t>
+      </w:r>
+      <w:r>
+        <w:rPr>
+          <w:rStyle w:val="CodiceHTML"/>
+          <w:rFonts w:eastAsiaTheme="majorEastAsia"/>
+        </w:rPr>
+        <w:t>stopandwait.cpp</w:t>
+      </w:r>
+      <w:r>
+        <w:t>.</w:t>
+      </w:r>
+    </w:p>
+    <w:p>
+      <w:pPr>
+        <w:pStyle w:val="NormaleWeb"/>
+        <w:jc w:val="both"/>
+      </w:pPr>
+      <w:r>
+        <w:t xml:space="preserve">Il file </w:t>
+      </w:r>
+      <w:r>
+        <w:rPr>
+          <w:rStyle w:val="CodiceHTML"/>
+          <w:rFonts w:eastAsiaTheme="majorEastAsia"/>
+        </w:rPr>
+        <w:t>stopandwait.h</w:t>
+      </w:r>
+      <w:r>
+        <w:t xml:space="preserve"> definisce la classe </w:t>
+      </w:r>
+      <w:r>
+        <w:rPr>
+          <w:rStyle w:val="CodiceHTML"/>
+          <w:rFonts w:eastAsiaTheme="majorEastAsia"/>
+        </w:rPr>
+        <w:t>StopAndWaitSimulator</w:t>
+      </w:r>
+      <w:r>
+        <w:t xml:space="preserve">, derivata dalla classe base </w:t>
+      </w:r>
+      <w:r>
+        <w:rPr>
+          <w:rStyle w:val="CodiceHTML"/>
+          <w:rFonts w:eastAsiaTheme="majorEastAsia"/>
+        </w:rPr>
+        <w:t>simulator</w:t>
+      </w:r>
+      <w:r>
+        <w:t>. La classe gestisce l’intero ciclo simulativo e include parametri fondamentali come il tasso di arrivo delle trame (</w:t>
+      </w:r>
+      <w:r>
+        <w:rPr>
+          <w:rStyle w:val="CodiceHTML"/>
+          <w:rFonts w:eastAsiaTheme="majorEastAsia"/>
+        </w:rPr>
+        <w:t>lambda</w:t>
+      </w:r>
+      <w:r>
+        <w:t>), il tasso di servizio (</w:t>
+      </w:r>
+      <w:r>
+        <w:rPr>
+          <w:rStyle w:val="CodiceHTML"/>
+          <w:rFonts w:eastAsiaTheme="majorEastAsia"/>
+        </w:rPr>
+        <w:t>mu</w:t>
+      </w:r>
+      <w:r>
+        <w:t>), la probabilità di errore (</w:t>
+      </w:r>
+      <w:r>
+        <w:rPr>
+          <w:rStyle w:val="CodiceHTML"/>
+          <w:rFonts w:eastAsiaTheme="majorEastAsia"/>
+        </w:rPr>
+        <w:t>p</w:t>
+      </w:r>
+      <w:r>
+        <w:t>), il tasso di arrivo dei riscontri (</w:t>
+      </w:r>
+      <w:r>
+        <w:rPr>
+          <w:rStyle w:val="CodiceHTML"/>
+          <w:rFonts w:eastAsiaTheme="majorEastAsia"/>
+        </w:rPr>
+        <w:t>delta</w:t>
+      </w:r>
+      <w:r>
+        <w:t>) e il tempo medio di servizio (</w:t>
+      </w:r>
+      <w:r>
+        <w:t>1/</w:t>
+      </w:r>
+      <w:r>
+        <w:rPr>
+          <w:rStyle w:val="CodiceHTML"/>
+          <w:rFonts w:eastAsiaTheme="majorEastAsia"/>
+        </w:rPr>
+        <w:t>muack</w:t>
+      </w:r>
+      <w:r>
+        <w:t>). Oltre alla gestione dei parametri temporali e della durata della simulazione, la classe raccoglie statistiche su ritardi, numero di pacchetti trasmessi e ritrasmissioni. Sono inoltre presenti metodi ausiliari per l’inizializzazione, l’esecuzione e la raccolta dei risultati della simulazione.</w:t>
+      </w:r>
+    </w:p>
+    <w:p>
+      <w:pPr>
+        <w:spacing w:before="100" w:beforeAutospacing="1" w:after="100" w:afterAutospacing="1" w:line="240" w:lineRule="auto"/>
+        <w:jc w:val="both"/>
+        <w:rPr>
+          <w:rFonts w:ascii="Times New Roman" w:eastAsia="Times New Roman" w:hAnsi="Times New Roman" w:cs="Times New Roman"/>
+          <w:kern w:val="0"/>
+          <w:sz w:val="24"/>
+          <w:szCs w:val="24"/>
+          <w:lang w:eastAsia="it-IT"/>
+          <w14:ligatures w14:val="none"/>
+        </w:rPr>
+      </w:pPr>
+      <w:r>
+        <w:rPr>
+          <w:rFonts w:ascii="Times New Roman" w:eastAsia="Times New Roman" w:hAnsi="Times New Roman" w:cs="Times New Roman"/>
+          <w:kern w:val="0"/>
+          <w:sz w:val="24"/>
+          <w:szCs w:val="24"/>
+          <w:lang w:eastAsia="it-IT"/>
+          <w14:ligatures w14:val="none"/>
+        </w:rPr>
+        <w:t xml:space="preserve">Il file </w:t>
+      </w:r>
+      <w:r>
+        <w:rPr>
+          <w:rFonts w:ascii="Courier New" w:eastAsia="Times New Roman" w:hAnsi="Courier New" w:cs="Courier New"/>
+          <w:kern w:val="0"/>
+          <w:sz w:val="20"/>
+          <w:szCs w:val="20"/>
+          <w:lang w:eastAsia="it-IT"/>
+          <w14:ligatures w14:val="none"/>
+        </w:rPr>
+        <w:t>stopandwait.cpp</w:t>
+      </w:r>
+      <w:r>
+        <w:rPr>
+          <w:rFonts w:ascii="Times New Roman" w:eastAsia="Times New Roman" w:hAnsi="Times New Roman" w:cs="Times New Roman"/>
+          <w:kern w:val="0"/>
+          <w:sz w:val="24"/>
+          <w:szCs w:val="24"/>
+          <w:lang w:eastAsia="it-IT"/>
+          <w14:ligatures w14:val="none"/>
+        </w:rPr>
+        <w:t xml:space="preserve"> implementa la logica definita nell’intestazione </w:t>
+      </w:r>
+      <w:r>
+        <w:rPr>
+          <w:rFonts w:ascii="Courier New" w:eastAsia="Times New Roman" w:hAnsi="Courier New" w:cs="Courier New"/>
+          <w:kern w:val="0"/>
+          <w:sz w:val="20"/>
+          <w:szCs w:val="20"/>
+          <w:lang w:eastAsia="it-IT"/>
+          <w14:ligatures w14:val="none"/>
+        </w:rPr>
+        <w:t>stopandwait.h</w:t>
+      </w:r>
+      <w:r>
+        <w:rPr>
+          <w:rFonts w:ascii="Times New Roman" w:eastAsia="Times New Roman" w:hAnsi="Times New Roman" w:cs="Times New Roman"/>
+          <w:kern w:val="0"/>
+          <w:sz w:val="24"/>
+          <w:szCs w:val="24"/>
+          <w:lang w:eastAsia="it-IT"/>
+          <w14:ligatures w14:val="none"/>
+        </w:rPr>
+        <w:t xml:space="preserve">. La classe </w:t>
+      </w:r>
+      <w:r>
+        <w:rPr>
+          <w:rFonts w:ascii="Courier New" w:eastAsia="Times New Roman" w:hAnsi="Courier New" w:cs="Courier New"/>
+          <w:kern w:val="0"/>
+          <w:sz w:val="20"/>
+          <w:szCs w:val="20"/>
+          <w:lang w:eastAsia="it-IT"/>
+          <w14:ligatures w14:val="none"/>
+        </w:rPr>
+        <w:t>StopAndWaitSimulator</w:t>
+      </w:r>
+      <w:r>
+        <w:rPr>
+          <w:rFonts w:ascii="Times New Roman" w:eastAsia="Times New Roman" w:hAnsi="Times New Roman" w:cs="Times New Roman"/>
+          <w:kern w:val="0"/>
+          <w:sz w:val="24"/>
+          <w:szCs w:val="24"/>
+          <w:lang w:eastAsia="it-IT"/>
+          <w14:ligatures w14:val="none"/>
+        </w:rPr>
+        <w:t xml:space="preserve"> eredita dalla classe </w:t>
+      </w:r>
+      <w:r>
+        <w:rPr>
+          <w:rFonts w:ascii="Courier New" w:eastAsia="Times New Roman" w:hAnsi="Courier New" w:cs="Courier New"/>
+          <w:kern w:val="0"/>
+          <w:sz w:val="20"/>
+          <w:szCs w:val="20"/>
+          <w:lang w:eastAsia="it-IT"/>
+          <w14:ligatures w14:val="none"/>
+        </w:rPr>
+        <w:t>simulator</w:t>
+      </w:r>
+      <w:r>
+        <w:rPr>
+          <w:rFonts w:ascii="Times New Roman" w:eastAsia="Times New Roman" w:hAnsi="Times New Roman" w:cs="Times New Roman"/>
+          <w:kern w:val="0"/>
+          <w:sz w:val="24"/>
+          <w:szCs w:val="24"/>
+          <w:lang w:eastAsia="it-IT"/>
+          <w14:ligatures w14:val="none"/>
+        </w:rPr>
+        <w:t xml:space="preserve"> e utilizza la libreria </w:t>
+      </w:r>
+      <w:r>
+        <w:rPr>
+          <w:rFonts w:ascii="Courier New" w:eastAsia="Times New Roman" w:hAnsi="Courier New" w:cs="Courier New"/>
+          <w:kern w:val="0"/>
+          <w:sz w:val="20"/>
+          <w:szCs w:val="20"/>
+          <w:lang w:eastAsia="it-IT"/>
+          <w14:ligatures w14:val="none"/>
+        </w:rPr>
+        <w:t>easyio</w:t>
+      </w:r>
+      <w:r>
+        <w:rPr>
+          <w:rFonts w:ascii="Times New Roman" w:eastAsia="Times New Roman" w:hAnsi="Times New Roman" w:cs="Times New Roman"/>
+          <w:kern w:val="0"/>
+          <w:sz w:val="24"/>
+          <w:szCs w:val="24"/>
+          <w:lang w:eastAsia="it-IT"/>
+          <w14:ligatures w14:val="none"/>
+        </w:rPr>
+        <w:t xml:space="preserve"> per l’input interattivo dei parametri e la stampa dei risultati. Le funzioni principali sono:</w:t>
+      </w:r>
+    </w:p>
+    <w:p>
+      <w:pPr>
+        <w:numPr>
+          <w:ilvl w:val="0"/>
+          <w:numId w:val="3"/>
+        </w:numPr>
+        <w:spacing w:before="100" w:beforeAutospacing="1" w:after="100" w:afterAutospacing="1" w:line="240" w:lineRule="auto"/>
+        <w:jc w:val="both"/>
+        <w:rPr>
+          <w:rFonts w:ascii="Times New Roman" w:eastAsia="Times New Roman" w:hAnsi="Times New Roman" w:cs="Times New Roman"/>
+          <w:kern w:val="0"/>
+          <w:sz w:val="24"/>
+          <w:szCs w:val="24"/>
+          <w:lang w:eastAsia="it-IT"/>
+          <w14:ligatures w14:val="none"/>
+        </w:rPr>
+      </w:pPr>
+      <w:r>
+        <w:rPr>
+          <w:rFonts w:ascii="Courier New" w:eastAsia="Times New Roman" w:hAnsi="Courier New" w:cs="Courier New"/>
+          <w:b/>
+          <w:bCs/>
+          <w:kern w:val="0"/>
+          <w:sz w:val="20"/>
+          <w:szCs w:val="20"/>
+          <w:lang w:eastAsia="it-IT"/>
+          <w14:ligatures w14:val="none"/>
+        </w:rPr>
+        <w:t>input(</w:t>
+      </w:r>
+      <w:r>
+        <w:rPr>
+          <w:rFonts w:ascii="Courier New" w:eastAsia="Times New Roman" w:hAnsi="Courier New" w:cs="Courier New"/>
+          <w:b/>
+          <w:bCs/>
+          <w:kern w:val="0"/>
+          <w:sz w:val="20"/>
+          <w:szCs w:val="20"/>
+          <w:lang w:eastAsia="it-IT"/>
+          <w14:ligatures w14:val="none"/>
+        </w:rPr>
+        <w:t>)</w:t>
+      </w:r>
+      <w:r>
+        <w:rPr>
+          <w:rFonts w:ascii="Times New Roman" w:eastAsia="Times New Roman" w:hAnsi="Times New Roman" w:cs="Times New Roman"/>
+          <w:kern w:val="0"/>
+          <w:sz w:val="24"/>
+          <w:szCs w:val="24"/>
+          <w:lang w:eastAsia="it-IT"/>
+          <w14:ligatures w14:val="none"/>
+        </w:rPr>
+        <w:t>: legge i parametri del modello, come il carico di traffico (espresso in Erlang), la durata media del servizio, la probabilità di errore (</w:t>
+      </w:r>
+      <w:r>
+        <w:rPr>
+          <w:rFonts w:ascii="Courier New" w:eastAsia="Times New Roman" w:hAnsi="Courier New" w:cs="Courier New"/>
+          <w:kern w:val="0"/>
+          <w:sz w:val="20"/>
+          <w:szCs w:val="20"/>
+          <w:lang w:eastAsia="it-IT"/>
+          <w14:ligatures w14:val="none"/>
+        </w:rPr>
+        <w:t>p</w:t>
+      </w:r>
+      <w:r>
+        <w:rPr>
+          <w:rFonts w:ascii="Times New Roman" w:eastAsia="Times New Roman" w:hAnsi="Times New Roman" w:cs="Times New Roman"/>
+          <w:kern w:val="0"/>
+          <w:sz w:val="24"/>
+          <w:szCs w:val="24"/>
+          <w:lang w:eastAsia="it-IT"/>
+          <w14:ligatures w14:val="none"/>
+        </w:rPr>
+        <w:t>), il tasso di arrivo degli ACK (</w:t>
+      </w:r>
+      <w:r>
+        <w:rPr>
+          <w:rFonts w:ascii="Courier New" w:eastAsia="Times New Roman" w:hAnsi="Courier New" w:cs="Courier New"/>
+          <w:kern w:val="0"/>
+          <w:sz w:val="20"/>
+          <w:szCs w:val="20"/>
+          <w:lang w:eastAsia="it-IT"/>
+          <w14:ligatures w14:val="none"/>
+        </w:rPr>
+        <w:t>delta</w:t>
+      </w:r>
+      <w:r>
+        <w:rPr>
+          <w:rFonts w:ascii="Times New Roman" w:eastAsia="Times New Roman" w:hAnsi="Times New Roman" w:cs="Times New Roman"/>
+          <w:kern w:val="0"/>
+          <w:sz w:val="24"/>
+          <w:szCs w:val="24"/>
+          <w:lang w:eastAsia="it-IT"/>
+          <w14:ligatures w14:val="none"/>
+        </w:rPr>
+        <w:t>) e la loro durata media di servizio (</w:t>
+      </w:r>
+      <w:r>
+        <w:rPr>
+          <w:rFonts w:ascii="Courier New" w:eastAsia="Times New Roman" w:hAnsi="Courier New" w:cs="Courier New"/>
+          <w:kern w:val="0"/>
+          <w:sz w:val="20"/>
+          <w:szCs w:val="20"/>
+          <w:lang w:eastAsia="it-IT"/>
+          <w14:ligatures w14:val="none"/>
+        </w:rPr>
+        <w:t>muack</w:t>
+      </w:r>
+      <w:r>
+        <w:rPr>
+          <w:rFonts w:ascii="Times New Roman" w:eastAsia="Times New Roman" w:hAnsi="Times New Roman" w:cs="Times New Roman"/>
+          <w:kern w:val="0"/>
+          <w:sz w:val="24"/>
+          <w:szCs w:val="24"/>
+          <w:lang w:eastAsia="it-IT"/>
+          <w14:ligatures w14:val="none"/>
+        </w:rPr>
+        <w:t xml:space="preserve">), oltre ai parametri della simulazione (durata, numero di run, ecc.). Calcola da questi input i valori </w:t>
+      </w:r>
+      <w:r>
+        <w:rPr>
+          <w:rFonts w:ascii="Courier New" w:eastAsia="Times New Roman" w:hAnsi="Courier New" w:cs="Courier New"/>
+          <w:kern w:val="0"/>
+          <w:sz w:val="20"/>
+          <w:szCs w:val="20"/>
+          <w:lang w:eastAsia="it-IT"/>
+          <w14:ligatures w14:val="none"/>
+        </w:rPr>
+        <w:t>lambda</w:t>
+      </w:r>
+      <w:r>
+        <w:rPr>
+          <w:rFonts w:ascii="Times New Roman" w:eastAsia="Times New Roman" w:hAnsi="Times New Roman" w:cs="Times New Roman"/>
+          <w:kern w:val="0"/>
+          <w:sz w:val="24"/>
+          <w:szCs w:val="24"/>
+          <w:lang w:eastAsia="it-IT"/>
+          <w14:ligatures w14:val="none"/>
+        </w:rPr>
+        <w:t xml:space="preserve"> e </w:t>
+      </w:r>
+      <w:r>
+        <w:rPr>
+          <w:rFonts w:ascii="Courier New" w:eastAsia="Times New Roman" w:hAnsi="Courier New" w:cs="Courier New"/>
+          <w:kern w:val="0"/>
+          <w:sz w:val="20"/>
+          <w:szCs w:val="20"/>
+          <w:lang w:eastAsia="it-IT"/>
+          <w14:ligatures w14:val="none"/>
+        </w:rPr>
+        <w:t>mu</w:t>
+      </w:r>
+      <w:r>
+        <w:rPr>
+          <w:rFonts w:ascii="Times New Roman" w:eastAsia="Times New Roman" w:hAnsi="Times New Roman" w:cs="Times New Roman"/>
+          <w:kern w:val="0"/>
+          <w:sz w:val="24"/>
+          <w:szCs w:val="24"/>
+          <w:lang w:eastAsia="it-IT"/>
+          <w14:ligatures w14:val="none"/>
+        </w:rPr>
+        <w:t>.</w:t>
+      </w:r>
+    </w:p>
+    <w:p>
+      <w:pPr>
+        <w:numPr>
+          <w:ilvl w:val="0"/>
+          <w:numId w:val="3"/>
+        </w:numPr>
+        <w:spacing w:before="100" w:beforeAutospacing="1" w:after="100" w:afterAutospacing="1" w:line="240" w:lineRule="auto"/>
+        <w:jc w:val="both"/>
+        <w:rPr>
+          <w:rFonts w:ascii="Times New Roman" w:eastAsia="Times New Roman" w:hAnsi="Times New Roman" w:cs="Times New Roman"/>
+          <w:kern w:val="0"/>
+          <w:sz w:val="24"/>
+          <w:szCs w:val="24"/>
+          <w:lang w:eastAsia="it-IT"/>
+          <w14:ligatures w14:val="none"/>
+        </w:rPr>
+      </w:pPr>
+      <w:r>
+        <w:rPr>
+          <w:rFonts w:ascii="Courier New" w:eastAsia="Times New Roman" w:hAnsi="Courier New" w:cs="Courier New"/>
+          <w:b/>
+          <w:bCs/>
+          <w:kern w:val="0"/>
+          <w:sz w:val="20"/>
+          <w:szCs w:val="20"/>
+          <w:lang w:eastAsia="it-IT"/>
+          <w14:ligatures w14:val="none"/>
+        </w:rPr>
+        <w:t>run()</w:t>
+      </w:r>
+      <w:r>
+        <w:rPr>
+          <w:rFonts w:ascii="Times New Roman" w:eastAsia="Times New Roman" w:hAnsi="Times New Roman" w:cs="Times New Roman"/>
+          <w:kern w:val="0"/>
+          <w:sz w:val="24"/>
+          <w:szCs w:val="24"/>
+          <w:lang w:eastAsia="it-IT"/>
+          <w14:ligatures w14:val="none"/>
+        </w:rPr>
+        <w:t>: esegue la simulazione vera e propria. Per ogni run:</w:t>
+      </w:r>
+    </w:p>
+    <w:p>
+      <w:pPr>
+        <w:numPr>
+          <w:ilvl w:val="1"/>
+          <w:numId w:val="3"/>
+        </w:numPr>
+        <w:spacing w:before="100" w:beforeAutospacing="1" w:after="100" w:afterAutospacing="1" w:line="240" w:lineRule="auto"/>
+        <w:jc w:val="both"/>
+        <w:rPr>
+          <w:rFonts w:ascii="Times New Roman" w:eastAsia="Times New Roman" w:hAnsi="Times New Roman" w:cs="Times New Roman"/>
+          <w:kern w:val="0"/>
+          <w:sz w:val="24"/>
+          <w:szCs w:val="24"/>
+          <w:lang w:eastAsia="it-IT"/>
+          <w14:ligatures w14:val="none"/>
+        </w:rPr>
+      </w:pPr>
+      <w:r>
+        <w:rPr>
+          <w:rFonts w:ascii="Times New Roman" w:eastAsia="Times New Roman" w:hAnsi="Times New Roman" w:cs="Times New Roman"/>
+          <w:kern w:val="0"/>
+          <w:sz w:val="24"/>
+          <w:szCs w:val="24"/>
+          <w:lang w:eastAsia="it-IT"/>
+          <w14:ligatures w14:val="none"/>
+        </w:rPr>
+        <w:t>Genera il tempo inter-arrivo dei pacchetti secondo una distribuzione esponenziale negativa (modello Poisson).</w:t>
+      </w:r>
+    </w:p>
+    <w:p>
+      <w:pPr>
+        <w:numPr>
+          <w:ilvl w:val="1"/>
+          <w:numId w:val="3"/>
+        </w:numPr>
+        <w:spacing w:before="100" w:beforeAutospacing="1" w:after="100" w:afterAutospacing="1" w:line="240" w:lineRule="auto"/>
+        <w:jc w:val="both"/>
+        <w:rPr>
+          <w:rFonts w:ascii="Times New Roman" w:eastAsia="Times New Roman" w:hAnsi="Times New Roman" w:cs="Times New Roman"/>
+          <w:kern w:val="0"/>
+          <w:sz w:val="24"/>
+          <w:szCs w:val="24"/>
+          <w:lang w:eastAsia="it-IT"/>
+          <w14:ligatures w14:val="none"/>
+        </w:rPr>
+      </w:pPr>
+      <w:r>
+        <w:rPr>
+          <w:rFonts w:ascii="Times New Roman" w:eastAsia="Times New Roman" w:hAnsi="Times New Roman" w:cs="Times New Roman"/>
+          <w:kern w:val="0"/>
+          <w:sz w:val="24"/>
+          <w:szCs w:val="24"/>
+          <w:lang w:eastAsia="it-IT"/>
+          <w14:ligatures w14:val="none"/>
+        </w:rPr>
+        <w:t xml:space="preserve">Per ogni pacchetto, simula eventuali ritrasmissioni dovute ad errori. Ogni tentativo ha tempo di servizio esponenziale e probabilità di errore </w:t>
+      </w:r>
+      <w:r>
+        <w:rPr>
+          <w:rFonts w:ascii="Courier New" w:eastAsia="Times New Roman" w:hAnsi="Courier New" w:cs="Courier New"/>
+          <w:kern w:val="0"/>
+          <w:sz w:val="20"/>
+          <w:szCs w:val="20"/>
+          <w:lang w:eastAsia="it-IT"/>
+          <w14:ligatures w14:val="none"/>
+        </w:rPr>
+        <w:t>p</w:t>
+      </w:r>
+      <w:r>
+        <w:rPr>
+          <w:rFonts w:ascii="Times New Roman" w:eastAsia="Times New Roman" w:hAnsi="Times New Roman" w:cs="Times New Roman"/>
+          <w:kern w:val="0"/>
+          <w:sz w:val="24"/>
+          <w:szCs w:val="24"/>
+          <w:lang w:eastAsia="it-IT"/>
+          <w14:ligatures w14:val="none"/>
+        </w:rPr>
+        <w:t>.</w:t>
+      </w:r>
+    </w:p>
+    <w:p>
+      <w:pPr>
+        <w:numPr>
+          <w:ilvl w:val="1"/>
+          <w:numId w:val="3"/>
+        </w:numPr>
+        <w:spacing w:before="100" w:beforeAutospacing="1" w:after="100" w:afterAutospacing="1" w:line="240" w:lineRule="auto"/>
+        <w:jc w:val="both"/>
+        <w:rPr>
+          <w:rFonts w:ascii="Times New Roman" w:eastAsia="Times New Roman" w:hAnsi="Times New Roman" w:cs="Times New Roman"/>
+          <w:kern w:val="0"/>
+          <w:sz w:val="24"/>
+          <w:szCs w:val="24"/>
+          <w:lang w:eastAsia="it-IT"/>
+          <w14:ligatures w14:val="none"/>
+        </w:rPr>
+      </w:pPr>
+      <w:r>
+        <w:rPr>
+          <w:rFonts w:ascii="Times New Roman" w:eastAsia="Times New Roman" w:hAnsi="Times New Roman" w:cs="Times New Roman"/>
+          <w:kern w:val="0"/>
+          <w:sz w:val="24"/>
+          <w:szCs w:val="24"/>
+          <w:lang w:eastAsia="it-IT"/>
+          <w14:ligatures w14:val="none"/>
+        </w:rPr>
+        <w:t>Una volta ricevuto correttamente, aggiunge il tempo di attesa per l’ACK e il suo tempo di servizio, entrambi generati esponenzialmente.</w:t>
+      </w:r>
+    </w:p>
+    <w:p>
+      <w:pPr>
+        <w:numPr>
+          <w:ilvl w:val="1"/>
+          <w:numId w:val="3"/>
+        </w:numPr>
+        <w:spacing w:before="100" w:beforeAutospacing="1" w:after="100" w:afterAutospacing="1" w:line="240" w:lineRule="auto"/>
+        <w:jc w:val="both"/>
+        <w:rPr>
+          <w:rFonts w:ascii="Times New Roman" w:eastAsia="Times New Roman" w:hAnsi="Times New Roman" w:cs="Times New Roman"/>
+          <w:kern w:val="0"/>
+          <w:sz w:val="24"/>
+          <w:szCs w:val="24"/>
+          <w:lang w:eastAsia="it-IT"/>
+          <w14:ligatures w14:val="none"/>
+        </w:rPr>
+      </w:pPr>
+      <w:r>
+        <w:rPr>
+          <w:rFonts w:ascii="Times New Roman" w:eastAsia="Times New Roman" w:hAnsi="Times New Roman" w:cs="Times New Roman"/>
+          <w:kern w:val="0"/>
+          <w:sz w:val="24"/>
+          <w:szCs w:val="24"/>
+          <w:lang w:eastAsia="it-IT"/>
+          <w14:ligatures w14:val="none"/>
+        </w:rPr>
+        <w:t>Calcola e accumula il ritardo totale per ciascun pacchetto trasmesso con successo e aggiorna i contatori statistici.</w:t>
+      </w:r>
+    </w:p>
+    <w:p>
+      <w:pPr>
+        <w:numPr>
+          <w:ilvl w:val="0"/>
+          <w:numId w:val="3"/>
+        </w:numPr>
+        <w:spacing w:before="100" w:beforeAutospacing="1" w:after="100" w:afterAutospacing="1" w:line="240" w:lineRule="auto"/>
+        <w:jc w:val="both"/>
+        <w:rPr>
+          <w:rFonts w:ascii="Times New Roman" w:eastAsia="Times New Roman" w:hAnsi="Times New Roman" w:cs="Times New Roman"/>
+          <w:kern w:val="0"/>
+          <w:sz w:val="24"/>
+          <w:szCs w:val="24"/>
+          <w:lang w:eastAsia="it-IT"/>
+          <w14:ligatures w14:val="none"/>
+        </w:rPr>
+      </w:pPr>
+      <w:r>
+        <w:rPr>
+          <w:rFonts w:ascii="Courier New" w:eastAsia="Times New Roman" w:hAnsi="Courier New" w:cs="Courier New"/>
+          <w:b/>
+          <w:bCs/>
+          <w:kern w:val="0"/>
+          <w:sz w:val="20"/>
+          <w:szCs w:val="20"/>
+          <w:lang w:eastAsia="it-IT"/>
+          <w14:ligatures w14:val="none"/>
+        </w:rPr>
+        <w:t>update_stats()</w:t>
+      </w:r>
+      <w:r>
+        <w:rPr>
+          <w:rFonts w:ascii="Times New Roman" w:eastAsia="Times New Roman" w:hAnsi="Times New Roman" w:cs="Times New Roman"/>
+          <w:kern w:val="0"/>
+          <w:sz w:val="24"/>
+          <w:szCs w:val="24"/>
+          <w:lang w:eastAsia="it-IT"/>
+          <w14:ligatures w14:val="none"/>
+        </w:rPr>
+        <w:t xml:space="preserve">: aggiorna l’oggetto statistico </w:t>
+      </w:r>
+      <w:r>
+        <w:rPr>
+          <w:rFonts w:ascii="Courier New" w:eastAsia="Times New Roman" w:hAnsi="Courier New" w:cs="Courier New"/>
+          <w:kern w:val="0"/>
+          <w:sz w:val="20"/>
+          <w:szCs w:val="20"/>
+          <w:lang w:eastAsia="it-IT"/>
+          <w14:ligatures w14:val="none"/>
+        </w:rPr>
+        <w:t>Sstat</w:t>
+      </w:r>
+      <w:r>
+        <w:rPr>
+          <w:rFonts w:ascii="Times New Roman" w:eastAsia="Times New Roman" w:hAnsi="Times New Roman" w:cs="Times New Roman"/>
+          <w:kern w:val="0"/>
+          <w:sz w:val="24"/>
+          <w:szCs w:val="24"/>
+          <w:lang w:eastAsia="it-IT"/>
+          <w14:ligatures w14:val="none"/>
+        </w:rPr>
+        <w:t xml:space="preserve"> con il ritardo medio per run.</w:t>
+      </w:r>
+    </w:p>
+    <w:p>
+      <w:pPr>
+        <w:numPr>
+          <w:ilvl w:val="0"/>
+          <w:numId w:val="3"/>
+        </w:numPr>
+        <w:spacing w:before="100" w:beforeAutospacing="1" w:after="100" w:afterAutospacing="1" w:line="240" w:lineRule="auto"/>
+        <w:jc w:val="both"/>
+        <w:rPr>
+          <w:rFonts w:ascii="Times New Roman" w:eastAsia="Times New Roman" w:hAnsi="Times New Roman" w:cs="Times New Roman"/>
+          <w:kern w:val="0"/>
+          <w:sz w:val="24"/>
+          <w:szCs w:val="24"/>
+          <w:lang w:eastAsia="it-IT"/>
+          <w14:ligatures w14:val="none"/>
+        </w:rPr>
+      </w:pPr>
+      <w:r>
+        <w:rPr>
+          <w:rFonts w:ascii="Courier New" w:eastAsia="Times New Roman" w:hAnsi="Courier New" w:cs="Courier New"/>
+          <w:b/>
+          <w:bCs/>
+          <w:kern w:val="0"/>
+          <w:sz w:val="20"/>
+          <w:szCs w:val="20"/>
+          <w:lang w:eastAsia="it-IT"/>
+          <w14:ligatures w14:val="none"/>
+        </w:rPr>
+        <w:t>print_trace()</w:t>
+      </w:r>
+      <w:r>
+        <w:rPr>
+          <w:rFonts w:ascii="Times New Roman" w:eastAsia="Times New Roman" w:hAnsi="Times New Roman" w:cs="Times New Roman"/>
+          <w:kern w:val="0"/>
+          <w:sz w:val="24"/>
+          <w:szCs w:val="24"/>
+          <w:lang w:eastAsia="it-IT"/>
+          <w14:ligatures w14:val="none"/>
+        </w:rPr>
+        <w:t>e</w:t>
+      </w:r>
+      <w:r>
+        <w:rPr>
+          <w:rFonts w:ascii="Times New Roman" w:eastAsia="Times New Roman" w:hAnsi="Times New Roman" w:cs="Times New Roman"/>
+          <w:b/>
+          <w:bCs/>
+          <w:kern w:val="0"/>
+          <w:sz w:val="24"/>
+          <w:szCs w:val="24"/>
+          <w:lang w:eastAsia="it-IT"/>
+          <w14:ligatures w14:val="none"/>
+        </w:rPr>
+        <w:t xml:space="preserve"> </w:t>
+      </w:r>
+      <w:r>
+        <w:rPr>
+          <w:rFonts w:ascii="Courier New" w:eastAsia="Times New Roman" w:hAnsi="Courier New" w:cs="Courier New"/>
+          <w:b/>
+          <w:bCs/>
+          <w:kern w:val="0"/>
+          <w:sz w:val="20"/>
+          <w:szCs w:val="20"/>
+          <w:lang w:eastAsia="it-IT"/>
+          <w14:ligatures w14:val="none"/>
+        </w:rPr>
+        <w:t>results()</w:t>
+      </w:r>
+      <w:r>
+        <w:rPr>
+          <w:rFonts w:ascii="Times New Roman" w:eastAsia="Times New Roman" w:hAnsi="Times New Roman" w:cs="Times New Roman"/>
+          <w:kern w:val="0"/>
+          <w:sz w:val="24"/>
+          <w:szCs w:val="24"/>
+          <w:lang w:eastAsia="it-IT"/>
+          <w14:ligatures w14:val="none"/>
+        </w:rPr>
+        <w:t xml:space="preserve">: stampano rispettivamente i risultati parziali e finali. Oltre al ritardo medio simulato, </w:t>
+      </w:r>
+      <w:r>
+        <w:rPr>
+          <w:rFonts w:ascii="Courier New" w:eastAsia="Times New Roman" w:hAnsi="Courier New" w:cs="Courier New"/>
+          <w:kern w:val="0"/>
+          <w:sz w:val="20"/>
+          <w:szCs w:val="20"/>
+          <w:lang w:eastAsia="it-IT"/>
+          <w14:ligatures w14:val="none"/>
+        </w:rPr>
+        <w:t>results()</w:t>
+      </w:r>
+      <w:r>
+        <w:rPr>
+          <w:rFonts w:ascii="Times New Roman" w:eastAsia="Times New Roman" w:hAnsi="Times New Roman" w:cs="Times New Roman"/>
+          <w:kern w:val="0"/>
+          <w:sz w:val="24"/>
+          <w:szCs w:val="24"/>
+          <w:lang w:eastAsia="it-IT"/>
+          <w14:ligatures w14:val="none"/>
+        </w:rPr>
+        <w:t xml:space="preserve"> calcola anche il valore teorico del ritardo medio secondo la formula:</w:t>
+      </w:r>
+    </w:p>
+    <w:p>
+      <w:pPr>
+        <w:spacing w:before="100" w:beforeAutospacing="1" w:after="100" w:afterAutospacing="1" w:line="240" w:lineRule="auto"/>
+        <w:ind w:left="720"/>
+        <w:jc w:val="both"/>
+        <w:rPr>
+          <w:rFonts w:ascii="Times New Roman" w:hAnsi="Times New Roman" w:cs="Times New Roman"/>
+          <w:sz w:val="24"/>
+          <w:szCs w:val="24"/>
+          <w:vertAlign w:val="subscript"/>
+        </w:rPr>
+      </w:pPr>
+      <w:r>
+        <w:rPr>
+          <w:rFonts w:ascii="Times New Roman" w:hAnsi="Times New Roman" w:cs="Times New Roman"/>
+          <w:sz w:val="24"/>
+          <w:szCs w:val="24"/>
+        </w:rPr>
+        <w:t>t</w:t>
+      </w:r>
+      <w:r>
+        <w:rPr>
+          <w:rFonts w:ascii="Times New Roman" w:hAnsi="Times New Roman" w:cs="Times New Roman"/>
+          <w:sz w:val="24"/>
+          <w:szCs w:val="24"/>
+          <w:vertAlign w:val="subscript"/>
+        </w:rPr>
+        <w:t xml:space="preserve">v </w:t>
+      </w:r>
+      <w:r>
+        <w:rPr>
+          <w:rFonts w:ascii="Times New Roman" w:hAnsi="Times New Roman" w:cs="Times New Roman"/>
+          <w:sz w:val="24"/>
+          <w:szCs w:val="24"/>
+        </w:rPr>
+        <w:t>=</w:t>
+      </w:r>
+      <w:r>
+        <w:rPr>
+          <w:rFonts w:ascii="Times New Roman" w:hAnsi="Times New Roman" w:cs="Times New Roman"/>
+          <w:sz w:val="24"/>
+          <w:szCs w:val="24"/>
+        </w:rPr>
+        <w:t xml:space="preserve"> </w:t>
+      </w:r>
+      <w:r>
+        <w:rPr>
+          <w:rFonts w:ascii="Times New Roman" w:hAnsi="Times New Roman" w:cs="Times New Roman"/>
+          <w:sz w:val="24"/>
+          <w:szCs w:val="24"/>
+        </w:rPr>
+        <w:t>t</w:t>
+      </w:r>
+      <w:r>
+        <w:rPr>
+          <w:rFonts w:ascii="Times New Roman" w:hAnsi="Times New Roman" w:cs="Times New Roman"/>
+          <w:sz w:val="24"/>
+          <w:szCs w:val="24"/>
+          <w:vertAlign w:val="subscript"/>
+        </w:rPr>
+        <w:t>T</w:t>
+      </w:r>
+      <w:r>
+        <w:rPr>
+          <w:rFonts w:ascii="Times New Roman" w:hAnsi="Times New Roman" w:cs="Times New Roman"/>
+          <w:sz w:val="24"/>
+          <w:szCs w:val="24"/>
+        </w:rPr>
+        <w:t xml:space="preserve"> / (1- p)</w:t>
+      </w:r>
+      <w:r>
+        <w:rPr>
+          <w:rFonts w:ascii="Times New Roman" w:hAnsi="Times New Roman" w:cs="Times New Roman"/>
+          <w:sz w:val="24"/>
+          <w:szCs w:val="24"/>
+        </w:rPr>
+        <w:t>​​ dove</w:t>
+      </w:r>
+      <w:r>
+        <w:rPr>
+          <w:rFonts w:ascii="Times New Roman" w:hAnsi="Times New Roman" w:cs="Times New Roman"/>
+          <w:sz w:val="24"/>
+          <w:szCs w:val="24"/>
+        </w:rPr>
+        <w:t xml:space="preserve"> </w:t>
+      </w:r>
+      <w:r>
+        <w:rPr>
+          <w:rFonts w:ascii="Times New Roman" w:hAnsi="Times New Roman" w:cs="Times New Roman"/>
+          <w:sz w:val="24"/>
+          <w:szCs w:val="24"/>
+        </w:rPr>
+        <w:t>t</w:t>
+      </w:r>
+      <w:r>
+        <w:rPr>
+          <w:rFonts w:ascii="Times New Roman" w:hAnsi="Times New Roman" w:cs="Times New Roman"/>
+          <w:sz w:val="24"/>
+          <w:szCs w:val="24"/>
+          <w:vertAlign w:val="subscript"/>
+        </w:rPr>
+        <w:t>T</w:t>
+      </w:r>
+      <w:r>
+        <w:rPr>
+          <w:rFonts w:ascii="Times New Roman" w:hAnsi="Times New Roman" w:cs="Times New Roman"/>
+          <w:sz w:val="24"/>
+          <w:szCs w:val="24"/>
+          <w:vertAlign w:val="subscript"/>
+        </w:rPr>
+        <w:t xml:space="preserve"> </w:t>
+      </w:r>
+      <w:r>
+        <w:rPr>
+          <w:rFonts w:ascii="Times New Roman" w:hAnsi="Times New Roman" w:cs="Times New Roman"/>
+          <w:sz w:val="24"/>
+          <w:szCs w:val="24"/>
+          <w:vertAlign w:val="subscript"/>
+        </w:rPr>
+        <w:t xml:space="preserve"> </w:t>
+      </w:r>
+      <w:r>
+        <w:rPr>
+          <w:rFonts w:ascii="Times New Roman" w:hAnsi="Times New Roman" w:cs="Times New Roman"/>
+          <w:sz w:val="24"/>
+          <w:szCs w:val="24"/>
+        </w:rPr>
+        <w:t>=</w:t>
+      </w:r>
+      <w:r>
+        <w:rPr>
+          <w:rFonts w:ascii="Times New Roman" w:hAnsi="Times New Roman" w:cs="Times New Roman"/>
+          <w:sz w:val="24"/>
+          <w:szCs w:val="24"/>
+        </w:rPr>
+        <w:t xml:space="preserve"> </w:t>
+      </w:r>
+      <w:r>
+        <w:rPr>
+          <w:rFonts w:ascii="Times New Roman" w:hAnsi="Times New Roman" w:cs="Times New Roman"/>
+          <w:sz w:val="24"/>
+          <w:szCs w:val="24"/>
+        </w:rPr>
+        <w:t>1/μ</w:t>
+      </w:r>
+      <w:r>
+        <w:rPr>
+          <w:rFonts w:ascii="Times New Roman" w:hAnsi="Times New Roman" w:cs="Times New Roman"/>
+          <w:sz w:val="24"/>
+          <w:szCs w:val="24"/>
+        </w:rPr>
+        <w:t xml:space="preserve"> </w:t>
+      </w:r>
+      <w:r>
+        <w:rPr>
+          <w:rFonts w:ascii="Times New Roman" w:hAnsi="Times New Roman" w:cs="Times New Roman"/>
+          <w:sz w:val="24"/>
+          <w:szCs w:val="24"/>
+        </w:rPr>
+        <w:t xml:space="preserve">+ </w:t>
+      </w:r>
+      <w:r>
+        <w:rPr>
+          <w:rFonts w:ascii="Times New Roman" w:hAnsi="Times New Roman" w:cs="Times New Roman"/>
+          <w:sz w:val="24"/>
+          <w:szCs w:val="24"/>
+        </w:rPr>
+        <w:t>1/</w:t>
+      </w:r>
+      <w:r>
+        <w:rPr>
+          <w:rFonts w:ascii="Times New Roman" w:hAnsi="Times New Roman" w:cs="Times New Roman"/>
+          <w:sz w:val="24"/>
+          <w:szCs w:val="24"/>
+        </w:rPr>
+        <w:t xml:space="preserve"> </w:t>
+      </w:r>
+      <w:r>
+        <w:rPr>
+          <w:rFonts w:ascii="Times New Roman" w:hAnsi="Times New Roman" w:cs="Times New Roman"/>
+          <w:sz w:val="24"/>
+          <w:szCs w:val="24"/>
+        </w:rPr>
+        <w:t>δ</w:t>
+      </w:r>
+      <w:r>
+        <w:rPr>
+          <w:rFonts w:ascii="Times New Roman" w:hAnsi="Times New Roman" w:cs="Times New Roman"/>
+          <w:sz w:val="24"/>
+          <w:szCs w:val="24"/>
+        </w:rPr>
+        <w:t xml:space="preserve"> +</w:t>
+      </w:r>
+      <w:r>
+        <w:rPr>
+          <w:rFonts w:ascii="Times New Roman" w:hAnsi="Times New Roman" w:cs="Times New Roman"/>
+          <w:sz w:val="24"/>
+          <w:szCs w:val="24"/>
+        </w:rPr>
+        <w:t xml:space="preserve"> </w:t>
+      </w:r>
+      <w:r>
+        <w:rPr>
+          <w:rFonts w:ascii="Times New Roman" w:hAnsi="Times New Roman" w:cs="Times New Roman"/>
+          <w:sz w:val="24"/>
+          <w:szCs w:val="24"/>
+        </w:rPr>
+        <w:t>1/μ</w:t>
+      </w:r>
+      <w:r>
+        <w:rPr>
+          <w:rFonts w:ascii="Times New Roman" w:hAnsi="Times New Roman" w:cs="Times New Roman"/>
+          <w:sz w:val="24"/>
+          <w:szCs w:val="24"/>
+          <w:vertAlign w:val="subscript"/>
+        </w:rPr>
+        <w:t>ack</w:t>
+      </w:r>
+    </w:p>
+    <w:p>
+      <w:pPr>
+        <w:spacing w:before="100" w:beforeAutospacing="1" w:after="100" w:afterAutospacing="1" w:line="240" w:lineRule="auto"/>
+        <w:ind w:left="720"/>
+        <w:jc w:val="both"/>
+        <w:rPr>
+          <w:rFonts w:ascii="Times New Roman" w:eastAsia="Times New Roman" w:hAnsi="Times New Roman" w:cs="Times New Roman"/>
+          <w:kern w:val="0"/>
+          <w:sz w:val="24"/>
+          <w:szCs w:val="24"/>
+          <w:lang w:eastAsia="it-IT"/>
+          <w14:ligatures w14:val="none"/>
+        </w:rPr>
+      </w:pPr>
+      <w:r>
+        <w:rPr>
+          <w:rFonts w:ascii="Times New Roman" w:eastAsia="Times New Roman" w:hAnsi="Times New Roman" w:cs="Times New Roman"/>
+          <w:kern w:val="0"/>
+          <w:sz w:val="24"/>
+          <w:szCs w:val="24"/>
+          <w:lang w:eastAsia="it-IT"/>
+          <w14:ligatures w14:val="none"/>
+        </w:rPr>
+        <w:t>Dove t</w:t>
+      </w:r>
+      <w:r>
+        <w:rPr>
+          <w:rFonts w:ascii="Times New Roman" w:eastAsia="Times New Roman" w:hAnsi="Times New Roman" w:cs="Times New Roman"/>
+          <w:kern w:val="0"/>
+          <w:sz w:val="24"/>
+          <w:szCs w:val="24"/>
+          <w:vertAlign w:val="subscript"/>
+          <w:lang w:eastAsia="it-IT"/>
+          <w14:ligatures w14:val="none"/>
+        </w:rPr>
+        <w:t>T</w:t>
+      </w:r>
+      <w:r>
+        <w:rPr>
+          <w:rFonts w:ascii="Times New Roman" w:eastAsia="Times New Roman" w:hAnsi="Times New Roman" w:cs="Times New Roman"/>
+          <w:kern w:val="0"/>
+          <w:sz w:val="24"/>
+          <w:szCs w:val="24"/>
+          <w:lang w:eastAsia="it-IT"/>
+          <w14:ligatures w14:val="none"/>
+        </w:rPr>
+        <w:t xml:space="preserve"> è il tempo massimo per ogni tentativo e t</w:t>
+      </w:r>
+      <w:r>
+        <w:rPr>
+          <w:rFonts w:ascii="Times New Roman" w:eastAsia="Times New Roman" w:hAnsi="Times New Roman" w:cs="Times New Roman"/>
+          <w:kern w:val="0"/>
+          <w:sz w:val="24"/>
+          <w:szCs w:val="24"/>
+          <w:vertAlign w:val="subscript"/>
+          <w:lang w:eastAsia="it-IT"/>
+          <w14:ligatures w14:val="none"/>
+        </w:rPr>
+        <w:t>v</w:t>
+      </w:r>
+      <w:r>
+        <w:rPr>
+          <w:rFonts w:ascii="Times New Roman" w:eastAsia="Times New Roman" w:hAnsi="Times New Roman" w:cs="Times New Roman"/>
+          <w:kern w:val="0"/>
+          <w:sz w:val="24"/>
+          <w:szCs w:val="24"/>
+          <w:lang w:eastAsia="it-IT"/>
+          <w14:ligatures w14:val="none"/>
+        </w:rPr>
+        <w:t xml:space="preserve"> è il tempo medio per una trasmissione corretta, tenendo conto delle ritrasmissioni.</w:t>
+      </w:r>
+    </w:p>
+    <w:p>
+      <w:pPr>
+        <w:pStyle w:val="NormaleWeb"/>
+        <w:jc w:val="both"/>
+      </w:pPr>
+      <w:r>
+        <w:t xml:space="preserve">Inoltre, </w:t>
+      </w:r>
+      <w:r>
+        <w:t>r</w:t>
+      </w:r>
+      <w:r>
+        <w:t>ispetto al simulatore semplice originale, questa versione introduce, negli output finali, ulteriori informazioni utili per l’analisi delle prestazioni del sistema. In particolare, oltre al ritardo medio simulato, vengono calcolati:</w:t>
+      </w:r>
+    </w:p>
+    <w:p>
+      <w:pPr>
+        <w:pStyle w:val="NormaleWeb"/>
+        <w:numPr>
+          <w:ilvl w:val="0"/>
+          <w:numId w:val="4"/>
+        </w:numPr>
+        <w:jc w:val="both"/>
+      </w:pPr>
+      <w:r>
+        <w:rPr>
+          <w:rStyle w:val="Enfasigrassetto"/>
+          <w:rFonts w:eastAsiaTheme="majorEastAsia"/>
+          <w:b w:val="0"/>
+          <w:bCs w:val="0"/>
+        </w:rPr>
+        <w:lastRenderedPageBreak/>
+        <w:t>Il tempo teorico medio di attraversamento</w:t>
+      </w:r>
+      <w:r>
+        <w:t xml:space="preserve"> di un pacchetto, ottenuto considerando sia i tempi di trasmissione che quelli di ricezione dell’ACK, tenendo conto della probabilità di errore.</w:t>
+      </w:r>
+    </w:p>
+    <w:p>
+      <w:pPr>
+        <w:pStyle w:val="NormaleWeb"/>
+        <w:numPr>
+          <w:ilvl w:val="0"/>
+          <w:numId w:val="4"/>
+        </w:numPr>
+        <w:jc w:val="both"/>
+      </w:pPr>
+      <w:r>
+        <w:rPr>
+          <w:rStyle w:val="Enfasigrassetto"/>
+          <w:rFonts w:eastAsiaTheme="majorEastAsia"/>
+          <w:b w:val="0"/>
+          <w:bCs w:val="0"/>
+        </w:rPr>
+        <w:t>La differenza tra il ritardo medio simulato e quello teorico</w:t>
+      </w:r>
+      <w:r>
+        <w:t>, utile per valutare la coerenza della simulazione con il modello analitico di riferimento.</w:t>
+      </w:r>
+    </w:p>
+    <w:p>
+      <w:pPr>
+        <w:pStyle w:val="NormaleWeb"/>
+        <w:numPr>
+          <w:ilvl w:val="0"/>
+          <w:numId w:val="4"/>
+        </w:numPr>
+        <w:jc w:val="both"/>
+      </w:pPr>
+      <w:r>
+        <w:rPr>
+          <w:rStyle w:val="Enfasigrassetto"/>
+          <w:rFonts w:eastAsiaTheme="majorEastAsia"/>
+          <w:b w:val="0"/>
+          <w:bCs w:val="0"/>
+        </w:rPr>
+        <w:t>Il numero totale di pacchetti ritrasmessi</w:t>
+      </w:r>
+      <w:r>
+        <w:t>, che fornisce una misura diretta dell’impatto degli errori sul protocollo di trasmissione.</w:t>
+      </w:r>
+    </w:p>
+    <w:p>
+      <w:pPr>
+        <w:pStyle w:val="NormaleWeb"/>
+        <w:jc w:val="both"/>
+        <w:rPr>
+          <w:rFonts w:ascii="Courier New" w:hAnsi="Courier New" w:cs="Courier New"/>
+          <w:sz w:val="20"/>
+          <w:szCs w:val="20"/>
+        </w:rPr>
+      </w:pPr>
+      <w:r>
+        <w:t xml:space="preserve">Per ulteriori dettagli sul funzionamento del codice, si rimanda alla consultazione dei file sorgente </w:t>
+      </w:r>
+      <w:r>
+        <w:rPr>
+          <w:rFonts w:ascii="Courier New" w:hAnsi="Courier New" w:cs="Courier New"/>
+          <w:sz w:val="20"/>
+          <w:szCs w:val="20"/>
+        </w:rPr>
+        <w:t>stopandwait</w:t>
+      </w:r>
+      <w:r>
+        <w:rPr>
+          <w:rFonts w:ascii="Courier New" w:hAnsi="Courier New" w:cs="Courier New"/>
+          <w:i/>
+          <w:iCs/>
+          <w:sz w:val="20"/>
+          <w:szCs w:val="20"/>
+        </w:rPr>
+        <w:t>.</w:t>
+      </w:r>
+      <w:r>
+        <w:rPr>
+          <w:rFonts w:ascii="Courier New" w:hAnsi="Courier New" w:cs="Courier New"/>
+          <w:sz w:val="20"/>
+          <w:szCs w:val="20"/>
+        </w:rPr>
+        <w:t>h</w:t>
+      </w:r>
+      <w:r>
+        <w:t xml:space="preserve"> e </w:t>
+      </w:r>
+      <w:r>
+        <w:rPr>
+          <w:rFonts w:ascii="Courier New" w:hAnsi="Courier New" w:cs="Courier New"/>
+          <w:sz w:val="20"/>
+          <w:szCs w:val="20"/>
+        </w:rPr>
+        <w:t>stopandwait</w:t>
+      </w:r>
+      <w:r>
+        <w:rPr>
+          <w:rFonts w:ascii="Courier New" w:hAnsi="Courier New" w:cs="Courier New"/>
+          <w:i/>
+          <w:iCs/>
+          <w:sz w:val="20"/>
+          <w:szCs w:val="20"/>
+        </w:rPr>
+        <w:t>.</w:t>
+      </w:r>
+      <w:r>
+        <w:rPr>
+          <w:rFonts w:ascii="Courier New" w:hAnsi="Courier New" w:cs="Courier New"/>
+          <w:sz w:val="20"/>
+          <w:szCs w:val="20"/>
+        </w:rPr>
+        <w:t>cpp</w:t>
+      </w:r>
+      <w:r>
+        <w:t xml:space="preserve">, </w:t>
+      </w:r>
+      <w:r>
+        <w:t xml:space="preserve">spiegati attraverso </w:t>
+      </w:r>
+      <w:r>
+        <w:t>commenti.</w:t>
+      </w:r>
+    </w:p>
+    <w:p>
+      <w:pPr>
         <w:pStyle w:val="Titolo1"/>
+        <w:jc w:val="both"/>
         <w:rPr>
           <w:rFonts w:ascii="Times New Roman" w:hAnsi="Times New Roman" w:cs="Times New Roman"/>
           <w:b/>
@@ -2119,7 +3374,7 @@
           <w:szCs w:val="32"/>
         </w:rPr>
       </w:pPr>
-      <w:bookmarkStart w:id="3" w:name="_Toc199336795"/>
+      <w:bookmarkStart w:id="3" w:name="_Toc199377820"/>
       <w:r>
         <w:rPr>
           <w:rFonts w:ascii="Times New Roman" w:hAnsi="Times New Roman" w:cs="Times New Roman"/>
@@ -2135,7 +3390,387 @@
     </w:p>
     <w:p>
       <w:pPr>
+        <w:pStyle w:val="NormaleWeb"/>
+      </w:pPr>
+      <w:r>
+        <w:t>I risultati della simulazione sono stati analizzati attraverso quattro grafici</w:t>
+      </w:r>
+      <w:r>
+        <w:t>, realizzati con codice python a partire dai dati raccolti dalle simulazioni</w:t>
+      </w:r>
+      <w:r>
+        <w:t>, ognuno dei quali mette in evidenza l’effetto di un parametro diverso sul ritardo medio in coda e sui relativi intervalli di confidenza.</w:t>
+      </w:r>
+    </w:p>
+    <w:p>
+      <w:pPr>
+        <w:pStyle w:val="NormaleWeb"/>
+      </w:pPr>
+      <w:r>
+        <w:rPr>
+          <w:rStyle w:val="Enfasigrassetto"/>
+          <w:rFonts w:eastAsiaTheme="majorEastAsia"/>
+          <w:b w:val="0"/>
+          <w:bCs w:val="0"/>
+        </w:rPr>
+        <w:t xml:space="preserve">Grafico 1 </w:t>
+      </w:r>
+      <w:r>
+        <w:rPr>
+          <w:rStyle w:val="Enfasigrassetto"/>
+          <w:rFonts w:eastAsiaTheme="majorEastAsia"/>
+          <w:b w:val="0"/>
+          <w:bCs w:val="0"/>
+        </w:rPr>
+        <w:t>-</w:t>
+      </w:r>
+      <w:r>
+        <w:rPr>
+          <w:rStyle w:val="Enfasigrassetto"/>
+          <w:rFonts w:eastAsiaTheme="majorEastAsia"/>
+          <w:b w:val="0"/>
+          <w:bCs w:val="0"/>
+        </w:rPr>
+        <w:t xml:space="preserve"> Sistema a coda semplice:</w:t>
+      </w:r>
+      <w:r>
+        <w:br/>
+        <w:t xml:space="preserve">L’asse delle ascisse rappresenta il carico di traffico </w:t>
+      </w:r>
+      <w:r>
+        <w:rPr>
+          <w:rStyle w:val="katex-mathml"/>
+          <w:rFonts w:eastAsiaTheme="majorEastAsia"/>
+        </w:rPr>
+        <w:t>ρ</w:t>
+      </w:r>
+      <w:r>
+        <w:t xml:space="preserve">, mentre l’asse delle ordinate mostra il ritardo medio in coda. Si osserva che all’aumentare di </w:t>
+      </w:r>
+      <w:r>
+        <w:rPr>
+          <w:rStyle w:val="katex-mathml"/>
+          <w:rFonts w:eastAsiaTheme="majorEastAsia"/>
+        </w:rPr>
+        <w:t>ρ</w:t>
+      </w:r>
+      <w:r>
+        <w:t xml:space="preserve"> cresce in modo significativo sia il ritardo medio che gli intervalli di confidenza. Questo comportamento è coerente con la teoria delle code, poiché un aumento del carico comporta un maggior affollamento e quindi un aumento del tempo di attesa.</w:t>
+      </w:r>
+    </w:p>
+    <w:p>
+      <w:pPr>
+        <w:pStyle w:val="NormaleWeb"/>
+      </w:pPr>
+      <w:r>
+        <w:rPr>
+          <w:rStyle w:val="Enfasigrassetto"/>
+          <w:rFonts w:eastAsiaTheme="majorEastAsia"/>
+          <w:b w:val="0"/>
+          <w:bCs w:val="0"/>
+        </w:rPr>
+        <w:t xml:space="preserve">Grafico 2 </w:t>
+      </w:r>
+      <w:r>
+        <w:rPr>
+          <w:rStyle w:val="Enfasigrassetto"/>
+          <w:rFonts w:eastAsiaTheme="majorEastAsia"/>
+          <w:b w:val="0"/>
+          <w:bCs w:val="0"/>
+        </w:rPr>
+        <w:t>-</w:t>
+      </w:r>
+      <w:r>
+        <w:rPr>
+          <w:rStyle w:val="Enfasigrassetto"/>
+          <w:rFonts w:eastAsiaTheme="majorEastAsia"/>
+          <w:b w:val="0"/>
+          <w:bCs w:val="0"/>
+        </w:rPr>
+        <w:t xml:space="preserve"> Sistema Stop</w:t>
+      </w:r>
+      <w:r>
+        <w:rPr>
+          <w:rStyle w:val="Enfasigrassetto"/>
+          <w:rFonts w:eastAsiaTheme="majorEastAsia"/>
+          <w:b w:val="0"/>
+          <w:bCs w:val="0"/>
+        </w:rPr>
+        <w:t>-and-</w:t>
+      </w:r>
+      <w:r>
+        <w:rPr>
+          <w:rStyle w:val="Enfasigrassetto"/>
+          <w:rFonts w:eastAsiaTheme="majorEastAsia"/>
+          <w:b w:val="0"/>
+          <w:bCs w:val="0"/>
+        </w:rPr>
+        <w:t>W</w:t>
+      </w:r>
+      <w:r>
+        <w:rPr>
+          <w:rStyle w:val="Enfasigrassetto"/>
+          <w:rFonts w:eastAsiaTheme="majorEastAsia"/>
+          <w:b w:val="0"/>
+          <w:bCs w:val="0"/>
+        </w:rPr>
+        <w:t xml:space="preserve">ait, variando </w:t>
+      </w:r>
+      <w:r>
+        <w:rPr>
+          <w:rStyle w:val="katex-mathml"/>
+          <w:rFonts w:eastAsiaTheme="majorEastAsia"/>
+        </w:rPr>
+        <w:t>ρ</w:t>
+      </w:r>
+      <w:r>
+        <w:rPr>
+          <w:rStyle w:val="Enfasigrassetto"/>
+          <w:rFonts w:eastAsiaTheme="majorEastAsia"/>
+          <w:b w:val="0"/>
+          <w:bCs w:val="0"/>
+        </w:rPr>
+        <w:t>:</w:t>
+      </w:r>
+      <w:r>
+        <w:rPr>
+          <w:b/>
+          <w:bCs/>
+        </w:rPr>
+        <w:br/>
+      </w:r>
+      <w:r>
+        <w:t xml:space="preserve">Anche in questo caso l’asse x indica il carico di traffico </w:t>
+      </w:r>
+      <w:r>
+        <w:rPr>
+          <w:rStyle w:val="katex-mathml"/>
+          <w:rFonts w:eastAsiaTheme="majorEastAsia"/>
+        </w:rPr>
+        <w:t>ρ</w:t>
+      </w:r>
+      <w:r>
+        <w:t xml:space="preserve">, mentre sull’asse y è riportato il ritardo medio in coda. Tuttavia, mantenendo costanti i parametri relativi agli ACK e alla probabilità di errore, si nota che il ritardo medio e i suoi intervalli di confidenza rimangono sostanzialmente costanti al variare di </w:t>
+      </w:r>
+      <w:r>
+        <w:rPr>
+          <w:rStyle w:val="katex-mathml"/>
+          <w:rFonts w:eastAsiaTheme="majorEastAsia"/>
+        </w:rPr>
+        <w:t>ρ</w:t>
+      </w:r>
+      <w:r>
+        <w:t xml:space="preserve">. Ciò accade perché la velocità di uscita del sistema è limitata dalla velocità di arrivo degli ACK, che è indipendente da </w:t>
+      </w:r>
+      <w:r>
+        <w:rPr>
+          <w:rStyle w:val="katex-mathml"/>
+          <w:rFonts w:eastAsiaTheme="majorEastAsia"/>
+        </w:rPr>
+        <w:t>ρ</w:t>
+      </w:r>
+      <w:r>
+        <w:t>, causando un collo di bottiglia nel sistema.</w:t>
+      </w:r>
+    </w:p>
+    <w:p>
+      <w:pPr>
+        <w:pStyle w:val="NormaleWeb"/>
+      </w:pPr>
+      <w:r>
+        <w:rPr>
+          <w:rStyle w:val="Enfasigrassetto"/>
+          <w:rFonts w:eastAsiaTheme="majorEastAsia"/>
+          <w:b w:val="0"/>
+          <w:bCs w:val="0"/>
+        </w:rPr>
+        <w:t xml:space="preserve">Grafico 3 </w:t>
+      </w:r>
+      <w:r>
+        <w:rPr>
+          <w:rStyle w:val="Enfasigrassetto"/>
+          <w:rFonts w:eastAsiaTheme="majorEastAsia"/>
+          <w:b w:val="0"/>
+          <w:bCs w:val="0"/>
+        </w:rPr>
+        <w:t>-</w:t>
+      </w:r>
+      <w:r>
+        <w:rPr>
+          <w:rStyle w:val="Enfasigrassetto"/>
+          <w:rFonts w:eastAsiaTheme="majorEastAsia"/>
+          <w:b w:val="0"/>
+          <w:bCs w:val="0"/>
+        </w:rPr>
+        <w:t xml:space="preserve"> Sistema Stop-and-</w:t>
+      </w:r>
+      <w:r>
+        <w:rPr>
+          <w:rStyle w:val="Enfasigrassetto"/>
+          <w:rFonts w:eastAsiaTheme="majorEastAsia"/>
+          <w:b w:val="0"/>
+          <w:bCs w:val="0"/>
+        </w:rPr>
+        <w:t>W</w:t>
+      </w:r>
+      <w:r>
+        <w:rPr>
+          <w:rStyle w:val="Enfasigrassetto"/>
+          <w:rFonts w:eastAsiaTheme="majorEastAsia"/>
+          <w:b w:val="0"/>
+          <w:bCs w:val="0"/>
+        </w:rPr>
+        <w:t xml:space="preserve">ait, variando il carico degli ACK </w:t>
+      </w:r>
+      <w:r>
+        <w:rPr>
+          <w:rStyle w:val="katex-mathml"/>
+          <w:rFonts w:eastAsiaTheme="majorEastAsia"/>
+        </w:rPr>
+        <w:t>ρ</w:t>
+      </w:r>
+      <w:r>
+        <w:rPr>
+          <w:rStyle w:val="katex-mathml"/>
+          <w:rFonts w:eastAsiaTheme="majorEastAsia"/>
+          <w:vertAlign w:val="subscript"/>
+        </w:rPr>
+        <w:t>ack</w:t>
+      </w:r>
+      <w:r>
+        <w:rPr>
+          <w:rStyle w:val="vlist-s"/>
+          <w:b/>
+          <w:bCs/>
+        </w:rPr>
+        <w:t>​</w:t>
+      </w:r>
+      <w:r>
+        <w:rPr>
+          <w:rStyle w:val="Enfasigrassetto"/>
+          <w:rFonts w:eastAsiaTheme="majorEastAsia"/>
+          <w:b w:val="0"/>
+          <w:bCs w:val="0"/>
+        </w:rPr>
+        <w:t>:</w:t>
+      </w:r>
+      <w:r>
+        <w:rPr>
+          <w:b/>
+          <w:bCs/>
+        </w:rPr>
+        <w:br/>
+      </w:r>
+      <w:r>
+        <w:t xml:space="preserve">In questo grafico l’asse x rappresenta il carico di traffico relativo agli ACK, mentre sull’asse y è riportato il ritardo medio in coda. Tenendo costanti il carico dei pacchetti e la probabilità di errore, si osserva che all’aumentare di </w:t>
+      </w:r>
+      <w:r>
+        <w:rPr>
+          <w:rStyle w:val="katex-mathml"/>
+          <w:rFonts w:eastAsiaTheme="majorEastAsia"/>
+        </w:rPr>
+        <w:t>ρ</w:t>
+      </w:r>
+      <w:r>
+        <w:rPr>
+          <w:rStyle w:val="katex-mathml"/>
+          <w:rFonts w:eastAsiaTheme="majorEastAsia"/>
+          <w:vertAlign w:val="subscript"/>
+        </w:rPr>
+        <w:t>ack</w:t>
+      </w:r>
+      <w:r>
+        <w:rPr>
+          <w:rStyle w:val="vlist-s"/>
+          <w:b/>
+          <w:bCs/>
+        </w:rPr>
+        <w:t>​</w:t>
+      </w:r>
+      <w:r>
+        <w:t xml:space="preserve"> il ritardo medio e i relativi intervalli di confidenza diminuiscono. Questo perché un maggior numero di ACK disponibili riduce il tempo di attesa per la conferma di ricezione, velocizzando così la trasmissione complessiva.</w:t>
+      </w:r>
+    </w:p>
+    <w:p>
+      <w:pPr>
+        <w:pStyle w:val="NormaleWeb"/>
+      </w:pPr>
+      <w:r>
+        <w:rPr>
+          <w:rStyle w:val="Enfasigrassetto"/>
+          <w:rFonts w:eastAsiaTheme="majorEastAsia"/>
+          <w:b w:val="0"/>
+          <w:bCs w:val="0"/>
+        </w:rPr>
+        <w:t xml:space="preserve">Grafico 4 </w:t>
+      </w:r>
+      <w:r>
+        <w:rPr>
+          <w:rStyle w:val="Enfasigrassetto"/>
+          <w:rFonts w:eastAsiaTheme="majorEastAsia"/>
+          <w:b w:val="0"/>
+          <w:bCs w:val="0"/>
+        </w:rPr>
+        <w:t xml:space="preserve">- </w:t>
+      </w:r>
+      <w:r>
+        <w:rPr>
+          <w:rStyle w:val="Enfasigrassetto"/>
+          <w:rFonts w:eastAsiaTheme="majorEastAsia"/>
+          <w:b w:val="0"/>
+          <w:bCs w:val="0"/>
+        </w:rPr>
+        <w:t>Sistema Stop-and-</w:t>
+      </w:r>
+      <w:r>
+        <w:rPr>
+          <w:rStyle w:val="Enfasigrassetto"/>
+          <w:rFonts w:eastAsiaTheme="majorEastAsia"/>
+          <w:b w:val="0"/>
+          <w:bCs w:val="0"/>
+        </w:rPr>
+        <w:t>W</w:t>
+      </w:r>
+      <w:r>
+        <w:rPr>
+          <w:rStyle w:val="Enfasigrassetto"/>
+          <w:rFonts w:eastAsiaTheme="majorEastAsia"/>
+          <w:b w:val="0"/>
+          <w:bCs w:val="0"/>
+        </w:rPr>
+        <w:t xml:space="preserve">ait, variando la probabilità di errore </w:t>
+      </w:r>
+      <w:r>
+        <w:rPr>
+          <w:rStyle w:val="katex-mathml"/>
+          <w:rFonts w:eastAsiaTheme="majorEastAsia"/>
+        </w:rPr>
+        <w:t>p</w:t>
+      </w:r>
+      <w:r>
+        <w:rPr>
+          <w:rStyle w:val="Enfasigrassetto"/>
+          <w:rFonts w:eastAsiaTheme="majorEastAsia"/>
+          <w:b w:val="0"/>
+          <w:bCs w:val="0"/>
+        </w:rPr>
+        <w:t>:</w:t>
+      </w:r>
+      <w:r>
+        <w:rPr>
+          <w:b/>
+          <w:bCs/>
+        </w:rPr>
+        <w:br/>
+      </w:r>
+      <w:r>
+        <w:t>L’asse x indica la probabilità di errore, mentre sull’asse y si riporta il ritardo medio in coda. Mantenendo costanti il carico di pacchetti e il carico degli ACK, si osserva che all’aumentare della probabilità di errore il ritardo medio e i suoi intervalli di confidenza aumentano. Questo incremento è dovuto al maggior numero di ritrasmissioni necessarie per garantire la corretta ricezione dei dati, che comportano inevitabilmente un aumento del tempo totale di attraversamento.</w:t>
+      </w:r>
+    </w:p>
+    <w:p>
+      <w:pPr>
         <w:pStyle w:val="Titolo1"/>
+        <w:jc w:val="both"/>
         <w:rPr>
           <w:rFonts w:ascii="Times New Roman" w:hAnsi="Times New Roman" w:cs="Times New Roman"/>
           <w:b/>
@@ -2145,7 +3780,7 @@
           <w:szCs w:val="32"/>
         </w:rPr>
       </w:pPr>
-      <w:bookmarkStart w:id="4" w:name="_Toc199336796"/>
+      <w:bookmarkStart w:id="4" w:name="_Toc199377821"/>
       <w:r>
         <w:rPr>
           <w:rFonts w:ascii="Times New Roman" w:hAnsi="Times New Roman" w:cs="Times New Roman"/>
@@ -2158,6 +3793,149 @@
         <w:t>Conclusioni</w:t>
       </w:r>
       <w:bookmarkEnd w:id="4"/>
+    </w:p>
+    <w:p>
+      <w:pPr>
+        <w:spacing w:before="100" w:beforeAutospacing="1" w:after="100" w:afterAutospacing="1" w:line="240" w:lineRule="auto"/>
+        <w:rPr>
+          <w:rFonts w:ascii="Times New Roman" w:eastAsia="Times New Roman" w:hAnsi="Times New Roman" w:cs="Times New Roman"/>
+          <w:kern w:val="0"/>
+          <w:sz w:val="24"/>
+          <w:szCs w:val="24"/>
+          <w:lang w:eastAsia="it-IT"/>
+          <w14:ligatures w14:val="none"/>
+        </w:rPr>
+      </w:pPr>
+      <w:r>
+        <w:rPr>
+          <w:rFonts w:ascii="Times New Roman" w:eastAsia="Times New Roman" w:hAnsi="Times New Roman" w:cs="Times New Roman"/>
+          <w:kern w:val="0"/>
+          <w:sz w:val="24"/>
+          <w:szCs w:val="24"/>
+          <w:lang w:eastAsia="it-IT"/>
+          <w14:ligatures w14:val="none"/>
+        </w:rPr>
+        <w:t xml:space="preserve">Il progetto ha permesso di analizzare e confrontare il comportamento di un sistema a coda semplice con quello di un protocollo Stop-and-Wait, evidenziando i vantaggi e i limiti di entrambi. In particolare, è emerso che la gestione degli ACK e la probabilità di errore influenzano in modo significativo il ritardo medio in coda: una frequenza elevata di ACK riduce i tempi di attesa, mentre un'elevata probabilità di errore comporta ritrasmissioni frequenti e quindi maggiori ritardi. Sebbene </w:t>
+      </w:r>
+      <w:r>
+        <w:rPr>
+          <w:rFonts w:ascii="Times New Roman" w:eastAsia="Times New Roman" w:hAnsi="Times New Roman" w:cs="Times New Roman"/>
+          <w:kern w:val="0"/>
+          <w:sz w:val="24"/>
+          <w:szCs w:val="24"/>
+          <w:lang w:eastAsia="it-IT"/>
+          <w14:ligatures w14:val="none"/>
+        </w:rPr>
+        <w:lastRenderedPageBreak/>
+        <w:t>il modello a coda semplice risulti più performante in condizioni ideali, il protocollo Stop-and-Wait offre maggiore robustezza e realismo in scenari di rete con perdita di pacchetti.</w:t>
+      </w:r>
+    </w:p>
+    <w:p>
+      <w:pPr>
+        <w:spacing w:before="100" w:beforeAutospacing="1" w:after="100" w:afterAutospacing="1" w:line="240" w:lineRule="auto"/>
+        <w:rPr>
+          <w:rFonts w:ascii="Times New Roman" w:eastAsia="Times New Roman" w:hAnsi="Times New Roman" w:cs="Times New Roman"/>
+          <w:kern w:val="0"/>
+          <w:sz w:val="24"/>
+          <w:szCs w:val="24"/>
+          <w:lang w:eastAsia="it-IT"/>
+          <w14:ligatures w14:val="none"/>
+        </w:rPr>
+      </w:pPr>
+      <w:r>
+        <w:rPr>
+          <w:rFonts w:ascii="Times New Roman" w:eastAsia="Times New Roman" w:hAnsi="Times New Roman" w:cs="Times New Roman"/>
+          <w:kern w:val="0"/>
+          <w:sz w:val="24"/>
+          <w:szCs w:val="24"/>
+          <w:lang w:eastAsia="it-IT"/>
+          <w14:ligatures w14:val="none"/>
+        </w:rPr>
+        <w:t xml:space="preserve">Il simulatore rappresenta una base flessibile per future estensioni e approfondimenti. A partire da questa struttura, sarà possibile aggiungere altri protocolli di comunicazione come </w:t>
+      </w:r>
+      <w:r>
+        <w:rPr>
+          <w:rFonts w:ascii="Times New Roman" w:eastAsia="Times New Roman" w:hAnsi="Times New Roman" w:cs="Times New Roman"/>
+          <w:i/>
+          <w:iCs/>
+          <w:kern w:val="0"/>
+          <w:sz w:val="24"/>
+          <w:szCs w:val="24"/>
+          <w:lang w:eastAsia="it-IT"/>
+          <w14:ligatures w14:val="none"/>
+        </w:rPr>
+        <w:t>Go-Back-N</w:t>
+      </w:r>
+      <w:r>
+        <w:rPr>
+          <w:rFonts w:ascii="Times New Roman" w:eastAsia="Times New Roman" w:hAnsi="Times New Roman" w:cs="Times New Roman"/>
+          <w:kern w:val="0"/>
+          <w:sz w:val="24"/>
+          <w:szCs w:val="24"/>
+          <w:lang w:eastAsia="it-IT"/>
+          <w14:ligatures w14:val="none"/>
+        </w:rPr>
+        <w:t xml:space="preserve"> e </w:t>
+      </w:r>
+      <w:r>
+        <w:rPr>
+          <w:rFonts w:ascii="Times New Roman" w:eastAsia="Times New Roman" w:hAnsi="Times New Roman" w:cs="Times New Roman"/>
+          <w:i/>
+          <w:iCs/>
+          <w:kern w:val="0"/>
+          <w:sz w:val="24"/>
+          <w:szCs w:val="24"/>
+          <w:lang w:eastAsia="it-IT"/>
+          <w14:ligatures w14:val="none"/>
+        </w:rPr>
+        <w:t>Selective Repeat</w:t>
+      </w:r>
+      <w:r>
+        <w:rPr>
+          <w:rFonts w:ascii="Times New Roman" w:eastAsia="Times New Roman" w:hAnsi="Times New Roman" w:cs="Times New Roman"/>
+          <w:kern w:val="0"/>
+          <w:sz w:val="24"/>
+          <w:szCs w:val="24"/>
+          <w:lang w:eastAsia="it-IT"/>
+          <w14:ligatures w14:val="none"/>
+        </w:rPr>
+        <w:t>, ampliando così lo spettro delle tecnologie analizzabili. Inoltre, potranno essere integrati strumenti</w:t>
+      </w:r>
+      <w:r>
+        <w:rPr>
+          <w:rFonts w:ascii="Times New Roman" w:eastAsia="Times New Roman" w:hAnsi="Times New Roman" w:cs="Times New Roman"/>
+          <w:kern w:val="0"/>
+          <w:sz w:val="24"/>
+          <w:szCs w:val="24"/>
+          <w:lang w:eastAsia="it-IT"/>
+          <w14:ligatures w14:val="none"/>
+        </w:rPr>
+        <w:t xml:space="preserve"> </w:t>
+      </w:r>
+      <w:r>
+        <w:rPr>
+          <w:rFonts w:ascii="Times New Roman" w:eastAsia="Times New Roman" w:hAnsi="Times New Roman" w:cs="Times New Roman"/>
+          <w:kern w:val="0"/>
+          <w:sz w:val="24"/>
+          <w:szCs w:val="24"/>
+          <w:lang w:eastAsia="it-IT"/>
+          <w14:ligatures w14:val="none"/>
+        </w:rPr>
+        <w:t>per facilitare il confronto diretto tra le diverse tecniche.</w:t>
+      </w:r>
+    </w:p>
+    <w:p>
+      <w:pPr>
+        <w:spacing w:before="100" w:beforeAutospacing="1" w:after="100" w:afterAutospacing="1" w:line="240" w:lineRule="auto"/>
+        <w:rPr>
+          <w:rFonts w:ascii="Times New Roman" w:eastAsia="Times New Roman" w:hAnsi="Times New Roman" w:cs="Times New Roman"/>
+          <w:kern w:val="0"/>
+          <w:sz w:val="24"/>
+          <w:szCs w:val="24"/>
+          <w:lang w:eastAsia="it-IT"/>
+          <w14:ligatures w14:val="none"/>
+        </w:rPr>
+      </w:pPr>
     </w:p>
     <w:p/>
     <w:sectPr>
@@ -2434,11 +4212,315 @@
       </w:rPr>
     </w:lvl>
   </w:abstractNum>
+  <w:abstractNum w:abstractNumId="2" w15:restartNumberingAfterBreak="0">
+    <w:nsid w:val="627E499B"/>
+    <w:multiLevelType w:val="multilevel"/>
+    <w:tmpl w:val="E6ECAB7C"/>
+    <w:lvl w:ilvl="0">
+      <w:start w:val="1"/>
+      <w:numFmt w:val="bullet"/>
+      <w:lvlText w:val=""/>
+      <w:lvlJc w:val="left"/>
+      <w:pPr>
+        <w:tabs>
+          <w:tab w:val="num" w:pos="720"/>
+        </w:tabs>
+        <w:ind w:left="720" w:hanging="360"/>
+      </w:pPr>
+      <w:rPr>
+        <w:rFonts w:ascii="Symbol" w:hAnsi="Symbol" w:hint="default"/>
+        <w:sz w:val="20"/>
+      </w:rPr>
+    </w:lvl>
+    <w:lvl w:ilvl="1" w:tentative="1">
+      <w:start w:val="1"/>
+      <w:numFmt w:val="bullet"/>
+      <w:lvlText w:val="o"/>
+      <w:lvlJc w:val="left"/>
+      <w:pPr>
+        <w:tabs>
+          <w:tab w:val="num" w:pos="1440"/>
+        </w:tabs>
+        <w:ind w:left="1440" w:hanging="360"/>
+      </w:pPr>
+      <w:rPr>
+        <w:rFonts w:ascii="Courier New" w:hAnsi="Courier New" w:hint="default"/>
+        <w:sz w:val="20"/>
+      </w:rPr>
+    </w:lvl>
+    <w:lvl w:ilvl="2" w:tentative="1">
+      <w:start w:val="1"/>
+      <w:numFmt w:val="bullet"/>
+      <w:lvlText w:val=""/>
+      <w:lvlJc w:val="left"/>
+      <w:pPr>
+        <w:tabs>
+          <w:tab w:val="num" w:pos="2160"/>
+        </w:tabs>
+        <w:ind w:left="2160" w:hanging="360"/>
+      </w:pPr>
+      <w:rPr>
+        <w:rFonts w:ascii="Wingdings" w:hAnsi="Wingdings" w:hint="default"/>
+        <w:sz w:val="20"/>
+      </w:rPr>
+    </w:lvl>
+    <w:lvl w:ilvl="3" w:tentative="1">
+      <w:start w:val="1"/>
+      <w:numFmt w:val="bullet"/>
+      <w:lvlText w:val=""/>
+      <w:lvlJc w:val="left"/>
+      <w:pPr>
+        <w:tabs>
+          <w:tab w:val="num" w:pos="2880"/>
+        </w:tabs>
+        <w:ind w:left="2880" w:hanging="360"/>
+      </w:pPr>
+      <w:rPr>
+        <w:rFonts w:ascii="Wingdings" w:hAnsi="Wingdings" w:hint="default"/>
+        <w:sz w:val="20"/>
+      </w:rPr>
+    </w:lvl>
+    <w:lvl w:ilvl="4" w:tentative="1">
+      <w:start w:val="1"/>
+      <w:numFmt w:val="bullet"/>
+      <w:lvlText w:val=""/>
+      <w:lvlJc w:val="left"/>
+      <w:pPr>
+        <w:tabs>
+          <w:tab w:val="num" w:pos="3600"/>
+        </w:tabs>
+        <w:ind w:left="3600" w:hanging="360"/>
+      </w:pPr>
+      <w:rPr>
+        <w:rFonts w:ascii="Wingdings" w:hAnsi="Wingdings" w:hint="default"/>
+        <w:sz w:val="20"/>
+      </w:rPr>
+    </w:lvl>
+    <w:lvl w:ilvl="5" w:tentative="1">
+      <w:start w:val="1"/>
+      <w:numFmt w:val="bullet"/>
+      <w:lvlText w:val=""/>
+      <w:lvlJc w:val="left"/>
+      <w:pPr>
+        <w:tabs>
+          <w:tab w:val="num" w:pos="4320"/>
+        </w:tabs>
+        <w:ind w:left="4320" w:hanging="360"/>
+      </w:pPr>
+      <w:rPr>
+        <w:rFonts w:ascii="Wingdings" w:hAnsi="Wingdings" w:hint="default"/>
+        <w:sz w:val="20"/>
+      </w:rPr>
+    </w:lvl>
+    <w:lvl w:ilvl="6" w:tentative="1">
+      <w:start w:val="1"/>
+      <w:numFmt w:val="bullet"/>
+      <w:lvlText w:val=""/>
+      <w:lvlJc w:val="left"/>
+      <w:pPr>
+        <w:tabs>
+          <w:tab w:val="num" w:pos="5040"/>
+        </w:tabs>
+        <w:ind w:left="5040" w:hanging="360"/>
+      </w:pPr>
+      <w:rPr>
+        <w:rFonts w:ascii="Wingdings" w:hAnsi="Wingdings" w:hint="default"/>
+        <w:sz w:val="20"/>
+      </w:rPr>
+    </w:lvl>
+    <w:lvl w:ilvl="7" w:tentative="1">
+      <w:start w:val="1"/>
+      <w:numFmt w:val="bullet"/>
+      <w:lvlText w:val=""/>
+      <w:lvlJc w:val="left"/>
+      <w:pPr>
+        <w:tabs>
+          <w:tab w:val="num" w:pos="5760"/>
+        </w:tabs>
+        <w:ind w:left="5760" w:hanging="360"/>
+      </w:pPr>
+      <w:rPr>
+        <w:rFonts w:ascii="Wingdings" w:hAnsi="Wingdings" w:hint="default"/>
+        <w:sz w:val="20"/>
+      </w:rPr>
+    </w:lvl>
+    <w:lvl w:ilvl="8" w:tentative="1">
+      <w:start w:val="1"/>
+      <w:numFmt w:val="bullet"/>
+      <w:lvlText w:val=""/>
+      <w:lvlJc w:val="left"/>
+      <w:pPr>
+        <w:tabs>
+          <w:tab w:val="num" w:pos="6480"/>
+        </w:tabs>
+        <w:ind w:left="6480" w:hanging="360"/>
+      </w:pPr>
+      <w:rPr>
+        <w:rFonts w:ascii="Wingdings" w:hAnsi="Wingdings" w:hint="default"/>
+        <w:sz w:val="20"/>
+      </w:rPr>
+    </w:lvl>
+  </w:abstractNum>
+  <w:abstractNum w:abstractNumId="3" w15:restartNumberingAfterBreak="0">
+    <w:nsid w:val="7E625885"/>
+    <w:multiLevelType w:val="multilevel"/>
+    <w:tmpl w:val="75D4D544"/>
+    <w:lvl w:ilvl="0">
+      <w:start w:val="1"/>
+      <w:numFmt w:val="bullet"/>
+      <w:lvlText w:val=""/>
+      <w:lvlJc w:val="left"/>
+      <w:pPr>
+        <w:tabs>
+          <w:tab w:val="num" w:pos="720"/>
+        </w:tabs>
+        <w:ind w:left="720" w:hanging="360"/>
+      </w:pPr>
+      <w:rPr>
+        <w:rFonts w:ascii="Symbol" w:hAnsi="Symbol" w:hint="default"/>
+        <w:sz w:val="20"/>
+      </w:rPr>
+    </w:lvl>
+    <w:lvl w:ilvl="1">
+      <w:start w:val="1"/>
+      <w:numFmt w:val="bullet"/>
+      <w:lvlText w:val="o"/>
+      <w:lvlJc w:val="left"/>
+      <w:pPr>
+        <w:tabs>
+          <w:tab w:val="num" w:pos="1440"/>
+        </w:tabs>
+        <w:ind w:left="1440" w:hanging="360"/>
+      </w:pPr>
+      <w:rPr>
+        <w:rFonts w:ascii="Courier New" w:hAnsi="Courier New" w:hint="default"/>
+        <w:sz w:val="20"/>
+      </w:rPr>
+    </w:lvl>
+    <w:lvl w:ilvl="2" w:tentative="1">
+      <w:start w:val="1"/>
+      <w:numFmt w:val="bullet"/>
+      <w:lvlText w:val=""/>
+      <w:lvlJc w:val="left"/>
+      <w:pPr>
+        <w:tabs>
+          <w:tab w:val="num" w:pos="2160"/>
+        </w:tabs>
+        <w:ind w:left="2160" w:hanging="360"/>
+      </w:pPr>
+      <w:rPr>
+        <w:rFonts w:ascii="Wingdings" w:hAnsi="Wingdings" w:hint="default"/>
+        <w:sz w:val="20"/>
+      </w:rPr>
+    </w:lvl>
+    <w:lvl w:ilvl="3" w:tentative="1">
+      <w:start w:val="1"/>
+      <w:numFmt w:val="bullet"/>
+      <w:lvlText w:val=""/>
+      <w:lvlJc w:val="left"/>
+      <w:pPr>
+        <w:tabs>
+          <w:tab w:val="num" w:pos="2880"/>
+        </w:tabs>
+        <w:ind w:left="2880" w:hanging="360"/>
+      </w:pPr>
+      <w:rPr>
+        <w:rFonts w:ascii="Wingdings" w:hAnsi="Wingdings" w:hint="default"/>
+        <w:sz w:val="20"/>
+      </w:rPr>
+    </w:lvl>
+    <w:lvl w:ilvl="4" w:tentative="1">
+      <w:start w:val="1"/>
+      <w:numFmt w:val="bullet"/>
+      <w:lvlText w:val=""/>
+      <w:lvlJc w:val="left"/>
+      <w:pPr>
+        <w:tabs>
+          <w:tab w:val="num" w:pos="3600"/>
+        </w:tabs>
+        <w:ind w:left="3600" w:hanging="360"/>
+      </w:pPr>
+      <w:rPr>
+        <w:rFonts w:ascii="Wingdings" w:hAnsi="Wingdings" w:hint="default"/>
+        <w:sz w:val="20"/>
+      </w:rPr>
+    </w:lvl>
+    <w:lvl w:ilvl="5" w:tentative="1">
+      <w:start w:val="1"/>
+      <w:numFmt w:val="bullet"/>
+      <w:lvlText w:val=""/>
+      <w:lvlJc w:val="left"/>
+      <w:pPr>
+        <w:tabs>
+          <w:tab w:val="num" w:pos="4320"/>
+        </w:tabs>
+        <w:ind w:left="4320" w:hanging="360"/>
+      </w:pPr>
+      <w:rPr>
+        <w:rFonts w:ascii="Wingdings" w:hAnsi="Wingdings" w:hint="default"/>
+        <w:sz w:val="20"/>
+      </w:rPr>
+    </w:lvl>
+    <w:lvl w:ilvl="6" w:tentative="1">
+      <w:start w:val="1"/>
+      <w:numFmt w:val="bullet"/>
+      <w:lvlText w:val=""/>
+      <w:lvlJc w:val="left"/>
+      <w:pPr>
+        <w:tabs>
+          <w:tab w:val="num" w:pos="5040"/>
+        </w:tabs>
+        <w:ind w:left="5040" w:hanging="360"/>
+      </w:pPr>
+      <w:rPr>
+        <w:rFonts w:ascii="Wingdings" w:hAnsi="Wingdings" w:hint="default"/>
+        <w:sz w:val="20"/>
+      </w:rPr>
+    </w:lvl>
+    <w:lvl w:ilvl="7" w:tentative="1">
+      <w:start w:val="1"/>
+      <w:numFmt w:val="bullet"/>
+      <w:lvlText w:val=""/>
+      <w:lvlJc w:val="left"/>
+      <w:pPr>
+        <w:tabs>
+          <w:tab w:val="num" w:pos="5760"/>
+        </w:tabs>
+        <w:ind w:left="5760" w:hanging="360"/>
+      </w:pPr>
+      <w:rPr>
+        <w:rFonts w:ascii="Wingdings" w:hAnsi="Wingdings" w:hint="default"/>
+        <w:sz w:val="20"/>
+      </w:rPr>
+    </w:lvl>
+    <w:lvl w:ilvl="8" w:tentative="1">
+      <w:start w:val="1"/>
+      <w:numFmt w:val="bullet"/>
+      <w:lvlText w:val=""/>
+      <w:lvlJc w:val="left"/>
+      <w:pPr>
+        <w:tabs>
+          <w:tab w:val="num" w:pos="6480"/>
+        </w:tabs>
+        <w:ind w:left="6480" w:hanging="360"/>
+      </w:pPr>
+      <w:rPr>
+        <w:rFonts w:ascii="Wingdings" w:hAnsi="Wingdings" w:hint="default"/>
+        <w:sz w:val="20"/>
+      </w:rPr>
+    </w:lvl>
+  </w:abstractNum>
   <w:num w:numId="1" w16cid:durableId="1423986640">
     <w:abstractNumId w:val="1"/>
   </w:num>
   <w:num w:numId="2" w16cid:durableId="495808028">
     <w:abstractNumId w:val="0"/>
+  </w:num>
+  <w:num w:numId="3" w16cid:durableId="651174851">
+    <w:abstractNumId w:val="3"/>
+  </w:num>
+  <w:num w:numId="4" w16cid:durableId="553850778">
+    <w:abstractNumId w:val="2"/>
   </w:num>
 </w:numbering>
 </file>
@@ -3448,7 +5530,6 @@
     <w:name w:val="Normal (Web)"/>
     <w:basedOn w:val="Normale"/>
     <w:uiPriority w:val="99"/>
-    <w:semiHidden/>
     <w:unhideWhenUsed/>
     <w:rsid w:val="006E148F"/>
     <w:pPr>
@@ -3509,6 +5590,34 @@
     <w:name w:val="mbin"/>
     <w:basedOn w:val="Carpredefinitoparagrafo"/>
     <w:rsid w:val="006E148F"/>
+  </w:style>
+  <w:style w:type="character" w:styleId="CodiceHTML">
+    <w:name w:val="HTML Code"/>
+    <w:basedOn w:val="Carpredefinitoparagrafo"/>
+    <w:uiPriority w:val="99"/>
+    <w:semiHidden/>
+    <w:unhideWhenUsed/>
+    <w:rsid w:val="00CF2D81"/>
+    <w:rPr>
+      <w:rFonts w:ascii="Courier New" w:eastAsia="Times New Roman" w:hAnsi="Courier New" w:cs="Courier New"/>
+      <w:sz w:val="20"/>
+      <w:szCs w:val="20"/>
+    </w:rPr>
+  </w:style>
+  <w:style w:type="character" w:customStyle="1" w:styleId="katex">
+    <w:name w:val="katex"/>
+    <w:basedOn w:val="Carpredefinitoparagrafo"/>
+    <w:rsid w:val="00203FBD"/>
+  </w:style>
+  <w:style w:type="character" w:styleId="Testosegnaposto">
+    <w:name w:val="Placeholder Text"/>
+    <w:basedOn w:val="Carpredefinitoparagrafo"/>
+    <w:uiPriority w:val="99"/>
+    <w:semiHidden/>
+    <w:rsid w:val="00C3615D"/>
+    <w:rPr>
+      <w:color w:val="666666"/>
+    </w:rPr>
   </w:style>
 </w:styles>
 </file>

</xml_diff>